<commit_message>
adcionando alterações no white paper
</commit_message>
<xml_diff>
--- a/whitepaper-acolhesp.docx
+++ b/whitepaper-acolhesp.docx
@@ -281,7 +281,7 @@
           </mc:Choice>
           <mc:Fallback>
             <w:pict>
-              <v:rect w14:anchorId="042011B3" id="Retângulo 16" o:spid="_x0000_s1026" style="position:absolute;margin-left:-84.55pt;margin-top:142.4pt;width:594.85pt;height:82.9pt;z-index:251671552;visibility:visible;mso-wrap-style:square;mso-width-percent:0;mso-height-percent:0;mso-wrap-distance-left:9pt;mso-wrap-distance-top:0;mso-wrap-distance-right:9pt;mso-wrap-distance-bottom:0;mso-position-horizontal:absolute;mso-position-horizontal-relative:text;mso-position-vertical:absolute;mso-position-vertical-relative:text;mso-width-percent:0;mso-height-percent:0;mso-width-relative:margin;mso-height-relative:margin;v-text-anchor:middle" o:gfxdata="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" fillcolor="#fbe4d5 [661]" strokecolor="#889f9b" strokeweight="2.25pt">
+              <v:rect w14:anchorId="042011B3" id="Retângulo 16" o:spid="_x0000_s1026" style="position:absolute;margin-left:-84.55pt;margin-top:142.4pt;width:594.85pt;height:82.9pt;z-index:251671552;visibility:visible;mso-wrap-style:square;mso-width-percent:0;mso-height-percent:0;mso-wrap-distance-left:9pt;mso-wrap-distance-top:0;mso-wrap-distance-right:9pt;mso-wrap-distance-bottom:0;mso-position-horizontal:absolute;mso-position-horizontal-relative:text;mso-position-vertical:absolute;mso-position-vertical-relative:text;mso-width-percent:0;mso-height-percent:0;mso-width-relative:margin;mso-height-relative:margin;v-text-anchor:middle" o:gfxdata="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" fillcolor="#fbe4d5 [661]" strokecolor="#889f9b" strokeweight="2.25pt">
                 <v:stroke joinstyle="round"/>
                 <v:textbox>
                   <w:txbxContent>
@@ -532,7 +532,7 @@
           </mc:Choice>
           <mc:Fallback>
             <w:pict>
-              <v:rect w14:anchorId="2F167DFD" id="Retângulo 18" o:spid="_x0000_s1027" style="position:absolute;margin-left:-84.65pt;margin-top:-70.55pt;width:594.6pt;height:212.9pt;z-index:251672576;visibility:visible;mso-wrap-style:square;mso-width-percent:0;mso-height-percent:0;mso-wrap-distance-left:9pt;mso-wrap-distance-top:0;mso-wrap-distance-right:9pt;mso-wrap-distance-bottom:0;mso-position-horizontal:absolute;mso-position-horizontal-relative:text;mso-position-vertical:absolute;mso-position-vertical-relative:text;mso-width-percent:0;mso-height-percent:0;mso-width-relative:margin;mso-height-relative:margin;v-text-anchor:middle" o:gfxdata="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" fillcolor="#622e0a" stroked="f">
+              <v:rect w14:anchorId="2F167DFD" id="Retângulo 18" o:spid="_x0000_s1027" style="position:absolute;margin-left:-84.65pt;margin-top:-70.55pt;width:594.6pt;height:212.9pt;z-index:251672576;visibility:visible;mso-wrap-style:square;mso-width-percent:0;mso-height-percent:0;mso-wrap-distance-left:9pt;mso-wrap-distance-top:0;mso-wrap-distance-right:9pt;mso-wrap-distance-bottom:0;mso-position-horizontal:absolute;mso-position-horizontal-relative:text;mso-position-vertical:absolute;mso-position-vertical-relative:text;mso-width-percent:0;mso-height-percent:0;mso-width-relative:margin;mso-height-relative:margin;v-text-anchor:middle" o:gfxdata="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" fillcolor="#622e0a" stroked="f">
                 <v:shadow on="t" color="black" opacity="41287f" offset="0,1.5pt"/>
                 <v:textbox>
                   <w:txbxContent>
@@ -1126,7 +1126,7 @@
           </mc:Choice>
           <mc:Fallback>
             <w:pict>
-              <v:group w14:anchorId="23690732" id="Grupo 211" o:spid="_x0000_s1028" style="position:absolute;margin-left:310.5pt;margin-top:318.75pt;width:254.5pt;height:499.75pt;z-index:251675648;mso-position-horizontal-relative:page;mso-position-vertical-relative:page" coordorigin=",-577" coordsize="24758,96131" o:gfxdata="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">
+              <v:group w14:anchorId="23690732" id="Grupo 211" o:spid="_x0000_s1028" style="position:absolute;margin-left:310.5pt;margin-top:318.75pt;width:254.5pt;height:499.75pt;z-index:251675648;mso-position-horizontal-relative:page;mso-position-vertical-relative:page" coordorigin=",-577" coordsize="24758,96131" o:gfxdata="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">
                 <v:rect id="AutoForma 14" o:spid="_x0000_s1029" style="position:absolute;width:24758;height:95554;visibility:visible;mso-wrap-style:square;v-text-anchor:top" o:gfxdata="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" fillcolor="white [3212]" strokecolor="#aeaaaa [2414]">
                   <v:textbox inset="14.4pt,36pt,14.4pt,5.76pt">
                     <w:txbxContent>
@@ -1459,279 +1459,7 @@
         <mc:AlternateContent>
           <mc:Choice Requires="wps">
             <w:drawing>
-              <wp:anchor distT="45720" distB="45720" distL="114300" distR="114300" simplePos="0" relativeHeight="251696128" behindDoc="0" locked="0" layoutInCell="1" allowOverlap="1" wp14:anchorId="37875BBC" wp14:editId="5ED6FBA9">
-                <wp:simplePos x="0" y="0"/>
-                <wp:positionH relativeFrom="column">
-                  <wp:posOffset>2973705</wp:posOffset>
-                </wp:positionH>
-                <wp:positionV relativeFrom="paragraph">
-                  <wp:posOffset>1662430</wp:posOffset>
-                </wp:positionV>
-                <wp:extent cx="3134995" cy="7041515"/>
-                <wp:effectExtent l="0" t="0" r="8255" b="6985"/>
-                <wp:wrapNone/>
-                <wp:docPr id="8" name="Caixa de Texto 2"/>
-                <wp:cNvGraphicFramePr>
-                  <a:graphicFrameLocks xmlns:a="http://schemas.openxmlformats.org/drawingml/2006/main"/>
-                </wp:cNvGraphicFramePr>
-                <a:graphic xmlns:a="http://schemas.openxmlformats.org/drawingml/2006/main">
-                  <a:graphicData uri="http://schemas.microsoft.com/office/word/2010/wordprocessingShape">
-                    <wps:wsp>
-                      <wps:cNvSpPr txBox="1">
-                        <a:spLocks noChangeArrowheads="1"/>
-                      </wps:cNvSpPr>
-                      <wps:spPr bwMode="auto">
-                        <a:xfrm>
-                          <a:off x="0" y="0"/>
-                          <a:ext cx="3134995" cy="7041515"/>
-                        </a:xfrm>
-                        <a:prstGeom prst="rect">
-                          <a:avLst/>
-                        </a:prstGeom>
-                        <a:solidFill>
-                          <a:srgbClr val="FFFFFF"/>
-                        </a:solidFill>
-                        <a:ln w="9525">
-                          <a:noFill/>
-                          <a:miter lim="800000"/>
-                          <a:headEnd/>
-                          <a:tailEnd/>
-                        </a:ln>
-                      </wps:spPr>
-                      <wps:txbx>
-                        <w:txbxContent>
-                          <w:sdt>
-                            <w:sdtPr>
-                              <w:rPr>
-                                <w:color w:val="595959" w:themeColor="text1" w:themeTint="A6"/>
-                              </w:rPr>
-                              <w:id w:val="1038093339"/>
-                              <w:temporary/>
-                              <w:showingPlcHdr/>
-                              <w15:appearance w15:val="hidden"/>
-                            </w:sdtPr>
-                            <w:sdtEndPr>
-                              <w:rPr>
-                                <w:color w:val="auto"/>
-                              </w:rPr>
-                            </w:sdtEndPr>
-                            <w:sdtContent>
-                              <w:p>
-                                <w:r>
-                                  <w:rPr>
-                                    <w:color w:val="595959" w:themeColor="text1" w:themeTint="A6"/>
-                                  </w:rPr>
-                                  <w:t>[Capture a atenção do leitor com uma ótima citação do documento ou use este espaço para enfatizar um ponto-chave. Para colocar essa caixa de texto em qualquer lugar na página, basta arrastá-la.]</w:t>
-                                </w:r>
-                              </w:p>
-                            </w:sdtContent>
-                          </w:sdt>
-                        </w:txbxContent>
-                      </wps:txbx>
-                      <wps:bodyPr rot="0" vert="horz" wrap="square" lIns="91440" tIns="45720" rIns="91440" bIns="45720" anchor="t" anchorCtr="0">
-                        <a:noAutofit/>
-                      </wps:bodyPr>
-                    </wps:wsp>
-                  </a:graphicData>
-                </a:graphic>
-                <wp14:sizeRelH relativeFrom="margin">
-                  <wp14:pctWidth>0</wp14:pctWidth>
-                </wp14:sizeRelH>
-                <wp14:sizeRelV relativeFrom="margin">
-                  <wp14:pctHeight>0</wp14:pctHeight>
-                </wp14:sizeRelV>
-              </wp:anchor>
-            </w:drawing>
-          </mc:Choice>
-          <mc:Fallback>
-            <w:pict>
-              <v:shapetype w14:anchorId="37875BBC" id="_x0000_t202" coordsize="21600,21600" o:spt="202" path="m,l,21600r21600,l21600,xe">
-                <v:stroke joinstyle="miter"/>
-                <v:path gradientshapeok="t" o:connecttype="rect"/>
-              </v:shapetype>
-              <v:shape id="Caixa de Texto 2" o:spid="_x0000_s1032" type="#_x0000_t202" style="position:absolute;margin-left:234.15pt;margin-top:130.9pt;width:246.85pt;height:554.45pt;z-index:251696128;visibility:visible;mso-wrap-style:square;mso-width-percent:0;mso-height-percent:0;mso-wrap-distance-left:9pt;mso-wrap-distance-top:3.6pt;mso-wrap-distance-right:9pt;mso-wrap-distance-bottom:3.6pt;mso-position-horizontal:absolute;mso-position-horizontal-relative:text;mso-position-vertical:absolute;mso-position-vertical-relative:text;mso-width-percent:0;mso-height-percent:0;mso-width-relative:margin;mso-height-relative:margin;v-text-anchor:top" o:gfxdata="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" stroked="f">
-                <v:textbox>
-                  <w:txbxContent>
-                    <w:sdt>
-                      <w:sdtPr>
-                        <w:rPr>
-                          <w:color w:val="595959" w:themeColor="text1" w:themeTint="A6"/>
-                        </w:rPr>
-                        <w:id w:val="1038093339"/>
-                        <w:temporary/>
-                        <w:showingPlcHdr/>
-                        <w15:appearance w15:val="hidden"/>
-                      </w:sdtPr>
-                      <w:sdtEndPr>
-                        <w:rPr>
-                          <w:color w:val="auto"/>
-                        </w:rPr>
-                      </w:sdtEndPr>
-                      <w:sdtContent>
-                        <w:p>
-                          <w:r>
-                            <w:rPr>
-                              <w:color w:val="595959" w:themeColor="text1" w:themeTint="A6"/>
-                            </w:rPr>
-                            <w:t>[Capture a atenção do leitor com uma ótima citação do documento ou use este espaço para enfatizar um ponto-chave. Para colocar essa caixa de texto em qualquer lugar na página, basta arrastá-la.]</w:t>
-                          </w:r>
-                        </w:p>
-                      </w:sdtContent>
-                    </w:sdt>
-                  </w:txbxContent>
-                </v:textbox>
-              </v:shape>
-            </w:pict>
-          </mc:Fallback>
-        </mc:AlternateContent>
-      </w:r>
-      <w:r>
-        <w:rPr>
-          <w:noProof/>
-        </w:rPr>
-        <mc:AlternateContent>
-          <mc:Choice Requires="wps">
-            <w:drawing>
-              <wp:anchor distT="45720" distB="45720" distL="114300" distR="114300" simplePos="0" relativeHeight="251695104" behindDoc="0" locked="0" layoutInCell="1" allowOverlap="1" wp14:anchorId="78815D5B" wp14:editId="15E75988">
-                <wp:simplePos x="0" y="0"/>
-                <wp:positionH relativeFrom="column">
-                  <wp:posOffset>-166370</wp:posOffset>
-                </wp:positionH>
-                <wp:positionV relativeFrom="paragraph">
-                  <wp:posOffset>1664970</wp:posOffset>
-                </wp:positionV>
-                <wp:extent cx="3134995" cy="7041515"/>
-                <wp:effectExtent l="0" t="0" r="8255" b="6985"/>
-                <wp:wrapNone/>
-                <wp:docPr id="9" name="Caixa de Texto 2"/>
-                <wp:cNvGraphicFramePr>
-                  <a:graphicFrameLocks xmlns:a="http://schemas.openxmlformats.org/drawingml/2006/main"/>
-                </wp:cNvGraphicFramePr>
-                <a:graphic xmlns:a="http://schemas.openxmlformats.org/drawingml/2006/main">
-                  <a:graphicData uri="http://schemas.microsoft.com/office/word/2010/wordprocessingShape">
-                    <wps:wsp>
-                      <wps:cNvSpPr txBox="1">
-                        <a:spLocks noChangeArrowheads="1"/>
-                      </wps:cNvSpPr>
-                      <wps:spPr bwMode="auto">
-                        <a:xfrm>
-                          <a:off x="0" y="0"/>
-                          <a:ext cx="3134995" cy="7041515"/>
-                        </a:xfrm>
-                        <a:prstGeom prst="rect">
-                          <a:avLst/>
-                        </a:prstGeom>
-                        <a:solidFill>
-                          <a:srgbClr val="FFFFFF"/>
-                        </a:solidFill>
-                        <a:ln w="9525">
-                          <a:noFill/>
-                          <a:miter lim="800000"/>
-                          <a:headEnd/>
-                          <a:tailEnd/>
-                        </a:ln>
-                      </wps:spPr>
-                      <wps:txbx>
-                        <w:txbxContent>
-                          <w:sdt>
-                            <w:sdtPr>
-                              <w:rPr>
-                                <w:color w:val="595959" w:themeColor="text1" w:themeTint="A6"/>
-                              </w:rPr>
-                              <w:id w:val="1506871005"/>
-                              <w:temporary/>
-                              <w:showingPlcHdr/>
-                              <w15:appearance w15:val="hidden"/>
-                            </w:sdtPr>
-                            <w:sdtEndPr>
-                              <w:rPr>
-                                <w:color w:val="auto"/>
-                              </w:rPr>
-                            </w:sdtEndPr>
-                            <w:sdtContent>
-                              <w:p>
-                                <w:pPr>
-                                  <w:pBdr>
-                                    <w:right w:val="single" w:sz="8" w:space="4" w:color="auto"/>
-                                  </w:pBdr>
-                                </w:pPr>
-                                <w:r>
-                                  <w:rPr>
-                                    <w:color w:val="595959" w:themeColor="text1" w:themeTint="A6"/>
-                                  </w:rPr>
-                                  <w:t>[Capture a atenção do leitor com uma ótima citação do documento ou use este espaço para enfatizar um ponto-chave. Para colocar essa caixa de texto em qualquer lugar na página, basta arrastá-la.]</w:t>
-                                </w:r>
-                              </w:p>
-                            </w:sdtContent>
-                          </w:sdt>
-                        </w:txbxContent>
-                      </wps:txbx>
-                      <wps:bodyPr rot="0" vert="horz" wrap="square" lIns="91440" tIns="45720" rIns="91440" bIns="45720" anchor="t" anchorCtr="0">
-                        <a:noAutofit/>
-                      </wps:bodyPr>
-                    </wps:wsp>
-                  </a:graphicData>
-                </a:graphic>
-                <wp14:sizeRelH relativeFrom="margin">
-                  <wp14:pctWidth>0</wp14:pctWidth>
-                </wp14:sizeRelH>
-                <wp14:sizeRelV relativeFrom="margin">
-                  <wp14:pctHeight>0</wp14:pctHeight>
-                </wp14:sizeRelV>
-              </wp:anchor>
-            </w:drawing>
-          </mc:Choice>
-          <mc:Fallback>
-            <w:pict>
-              <v:shape w14:anchorId="78815D5B" id="_x0000_s1033" type="#_x0000_t202" style="position:absolute;margin-left:-13.1pt;margin-top:131.1pt;width:246.85pt;height:554.45pt;z-index:251695104;visibility:visible;mso-wrap-style:square;mso-width-percent:0;mso-height-percent:0;mso-wrap-distance-left:9pt;mso-wrap-distance-top:3.6pt;mso-wrap-distance-right:9pt;mso-wrap-distance-bottom:3.6pt;mso-position-horizontal:absolute;mso-position-horizontal-relative:text;mso-position-vertical:absolute;mso-position-vertical-relative:text;mso-width-percent:0;mso-height-percent:0;mso-width-relative:margin;mso-height-relative:margin;v-text-anchor:top" o:gfxdata="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" stroked="f">
-                <v:textbox>
-                  <w:txbxContent>
-                    <w:sdt>
-                      <w:sdtPr>
-                        <w:rPr>
-                          <w:color w:val="595959" w:themeColor="text1" w:themeTint="A6"/>
-                        </w:rPr>
-                        <w:id w:val="1506871005"/>
-                        <w:temporary/>
-                        <w:showingPlcHdr/>
-                        <w15:appearance w15:val="hidden"/>
-                      </w:sdtPr>
-                      <w:sdtEndPr>
-                        <w:rPr>
-                          <w:color w:val="auto"/>
-                        </w:rPr>
-                      </w:sdtEndPr>
-                      <w:sdtContent>
-                        <w:p>
-                          <w:pPr>
-                            <w:pBdr>
-                              <w:right w:val="single" w:sz="8" w:space="4" w:color="auto"/>
-                            </w:pBdr>
-                          </w:pPr>
-                          <w:r>
-                            <w:rPr>
-                              <w:color w:val="595959" w:themeColor="text1" w:themeTint="A6"/>
-                            </w:rPr>
-                            <w:t>[Capture a atenção do leitor com uma ótima citação do documento ou use este espaço para enfatizar um ponto-chave. Para colocar essa caixa de texto em qualquer lugar na página, basta arrastá-la.]</w:t>
-                          </w:r>
-                        </w:p>
-                      </w:sdtContent>
-                    </w:sdt>
-                  </w:txbxContent>
-                </v:textbox>
-              </v:shape>
-            </w:pict>
-          </mc:Fallback>
-        </mc:AlternateContent>
-      </w:r>
-      <w:r>
-        <w:rPr>
-          <w:noProof/>
-        </w:rPr>
-        <mc:AlternateContent>
-          <mc:Choice Requires="wps">
-            <w:drawing>
-              <wp:anchor distT="45720" distB="45720" distL="114300" distR="114300" simplePos="0" relativeHeight="251694080" behindDoc="0" locked="0" layoutInCell="1" allowOverlap="1" wp14:anchorId="6762786A" wp14:editId="47B27BAF">
+              <wp:anchor distT="45720" distB="45720" distL="114300" distR="114300" simplePos="0" relativeHeight="251694080" behindDoc="0" locked="0" layoutInCell="1" allowOverlap="1" wp14:anchorId="6762786A" wp14:editId="063AA1E3">
                 <wp:simplePos x="0" y="0"/>
                 <wp:positionH relativeFrom="column">
                   <wp:posOffset>-166370</wp:posOffset>
@@ -1774,7 +1502,7 @@
                         <w:txbxContent>
                           <w:p>
                             <w:pPr>
-                              <w:pStyle w:val="Ttulo"/>
+                              <w:pStyle w:val="Title"/>
                               <w:pBdr>
                                 <w:bottom w:val="thickThinLargeGap" w:sz="24" w:space="1" w:color="AEAAAA" w:themeColor="background2" w:themeShade="BF"/>
                               </w:pBdr>
@@ -1796,7 +1524,7 @@
                                 <w:sz w:val="72"/>
                                 <w:szCs w:val="72"/>
                               </w:rPr>
-                              <w:t>CONTEXTUALIZAÇÃO</w:t>
+                              <w:t xml:space="preserve">Solução </w:t>
                             </w:r>
                           </w:p>
                           <w:p>
@@ -1819,7 +1547,7 @@
                                 <w:sz w:val="36"/>
                                 <w:szCs w:val="36"/>
                               </w:rPr>
-                              <w:t>Quais são os desafios do terceiro setor?</w:t>
+                              <w:t>Planejamento</w:t>
                             </w:r>
                           </w:p>
                         </w:txbxContent>
@@ -1841,12 +1569,16 @@
           </mc:Choice>
           <mc:Fallback>
             <w:pict>
-              <v:shape w14:anchorId="6762786A" id="_x0000_s1034" type="#_x0000_t202" style="position:absolute;margin-left:-13.1pt;margin-top:49.75pt;width:493.7pt;height:110.6pt;z-index:251694080;visibility:visible;mso-wrap-style:square;mso-width-percent:0;mso-height-percent:200;mso-wrap-distance-left:9pt;mso-wrap-distance-top:3.6pt;mso-wrap-distance-right:9pt;mso-wrap-distance-bottom:3.6pt;mso-position-horizontal:absolute;mso-position-horizontal-relative:text;mso-position-vertical:absolute;mso-position-vertical-relative:text;mso-width-percent:0;mso-height-percent:200;mso-width-relative:margin;mso-height-relative:margin;v-text-anchor:top" o:gfxdata="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" stroked="f">
+              <v:shapetype w14:anchorId="6762786A" id="_x0000_t202" coordsize="21600,21600" o:spt="202" path="m,l,21600r21600,l21600,xe">
+                <v:stroke joinstyle="miter"/>
+                <v:path gradientshapeok="t" o:connecttype="rect"/>
+              </v:shapetype>
+              <v:shape id="Caixa de Texto 2" o:spid="_x0000_s1032" type="#_x0000_t202" style="position:absolute;margin-left:-13.1pt;margin-top:49.75pt;width:493.7pt;height:110.6pt;z-index:251694080;visibility:visible;mso-wrap-style:square;mso-width-percent:0;mso-height-percent:200;mso-wrap-distance-left:9pt;mso-wrap-distance-top:3.6pt;mso-wrap-distance-right:9pt;mso-wrap-distance-bottom:3.6pt;mso-position-horizontal:absolute;mso-position-horizontal-relative:text;mso-position-vertical:absolute;mso-position-vertical-relative:text;mso-width-percent:0;mso-height-percent:200;mso-width-relative:margin;mso-height-relative:margin;v-text-anchor:top" o:gfxdata="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" stroked="f">
                 <v:textbox style="mso-fit-shape-to-text:t">
                   <w:txbxContent>
                     <w:p>
                       <w:pPr>
-                        <w:pStyle w:val="Ttulo"/>
+                        <w:pStyle w:val="Title"/>
                         <w:pBdr>
                           <w:bottom w:val="thickThinLargeGap" w:sz="24" w:space="1" w:color="AEAAAA" w:themeColor="background2" w:themeShade="BF"/>
                         </w:pBdr>
@@ -1868,7 +1600,7 @@
                           <w:sz w:val="72"/>
                           <w:szCs w:val="72"/>
                         </w:rPr>
-                        <w:t>CONTEXTUALIZAÇÃO</w:t>
+                        <w:t xml:space="preserve">Solução </w:t>
                       </w:r>
                     </w:p>
                     <w:p>
@@ -1891,7 +1623,7 @@
                           <w:sz w:val="36"/>
                           <w:szCs w:val="36"/>
                         </w:rPr>
-                        <w:t>Quais são os desafios do terceiro setor?</w:t>
+                        <w:t>Planejamento</w:t>
                       </w:r>
                     </w:p>
                   </w:txbxContent>
@@ -2076,7 +1808,7 @@
           </mc:Choice>
           <mc:Fallback>
             <w:pict>
-              <v:rect w14:anchorId="0369E3CB" id="Retângulo 25" o:spid="_x0000_s1035" style="position:absolute;margin-left:-13.05pt;margin-top:-24.35pt;width:456.9pt;height:21.45pt;z-index:251691008;visibility:visible;mso-wrap-style:square;mso-width-percent:0;mso-height-percent:0;mso-wrap-distance-left:9pt;mso-wrap-distance-top:0;mso-wrap-distance-right:9pt;mso-wrap-distance-bottom:0;mso-position-horizontal:absolute;mso-position-horizontal-relative:text;mso-position-vertical:absolute;mso-position-vertical-relative:text;mso-width-percent:0;mso-height-percent:0;mso-width-relative:margin;mso-height-relative:margin;v-text-anchor:middle" o:gfxdata="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" fillcolor="#f7caac [1301]" stroked="f" strokeweight="1.5pt">
+              <v:rect w14:anchorId="0369E3CB" id="Retângulo 25" o:spid="_x0000_s1033" style="position:absolute;margin-left:-13.05pt;margin-top:-24.35pt;width:456.9pt;height:21.45pt;z-index:251691008;visibility:visible;mso-wrap-style:square;mso-width-percent:0;mso-height-percent:0;mso-wrap-distance-left:9pt;mso-wrap-distance-top:0;mso-wrap-distance-right:9pt;mso-wrap-distance-bottom:0;mso-position-horizontal:absolute;mso-position-horizontal-relative:text;mso-position-vertical:absolute;mso-position-vertical-relative:text;mso-width-percent:0;mso-height-percent:0;mso-width-relative:margin;mso-height-relative:margin;v-text-anchor:middle" o:gfxdata="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" fillcolor="#f7caac [1301]" stroked="f" strokeweight="1.5pt">
                 <v:textbox>
                   <w:txbxContent>
                     <w:p>
@@ -2186,7 +1918,7 @@
           </mc:Choice>
           <mc:Fallback>
             <w:pict>
-              <v:oval w14:anchorId="1A9A9D48" id="Elipse 26" o:spid="_x0000_s1036" style="position:absolute;margin-left:404.95pt;margin-top:-54.3pt;width:83.8pt;height:83.8pt;z-index:251693056;visibility:visible;mso-wrap-style:square;mso-wrap-distance-left:9pt;mso-wrap-distance-top:0;mso-wrap-distance-right:9pt;mso-wrap-distance-bottom:0;mso-position-horizontal:absolute;mso-position-horizontal-relative:text;mso-position-vertical:absolute;mso-position-vertical-relative:text;v-text-anchor:middle" o:gfxdata="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" fillcolor="#063e35" stroked="f" strokeweight="1.5pt">
+              <v:oval w14:anchorId="1A9A9D48" id="Elipse 26" o:spid="_x0000_s1034" style="position:absolute;margin-left:404.95pt;margin-top:-54.3pt;width:83.8pt;height:83.8pt;z-index:251693056;visibility:visible;mso-wrap-style:square;mso-wrap-distance-left:9pt;mso-wrap-distance-top:0;mso-wrap-distance-right:9pt;mso-wrap-distance-bottom:0;mso-position-horizontal:absolute;mso-position-horizontal-relative:text;mso-position-vertical:absolute;mso-position-vertical-relative:text;v-text-anchor:middle" o:gfxdata="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" fillcolor="#063e35" stroked="f" strokeweight="1.5pt">
                 <v:stroke joinstyle="miter"/>
                 <v:textbox>
                   <w:txbxContent>
@@ -2298,37 +2030,2532 @@
       </w:r>
     </w:p>
     <w:p/>
-    <w:p/>
-    <w:p/>
-    <w:p/>
-    <w:p/>
-    <w:p/>
-    <w:p/>
-    <w:p/>
-    <w:p/>
-    <w:p/>
-    <w:p/>
-    <w:p/>
-    <w:p/>
-    <w:p/>
-    <w:p/>
-    <w:p/>
-    <w:p/>
-    <w:p/>
-    <w:p/>
-    <w:p/>
-    <w:p/>
-    <w:p/>
-    <w:p/>
-    <w:p/>
-    <w:p/>
-    <w:p/>
     <w:p>
       <w:r>
+        <w:tab/>
+      </w:r>
+      <w:proofErr w:type="spellStart"/>
+      <w:r>
+        <w:t>Lorem</w:t>
+      </w:r>
+      <w:proofErr w:type="spellEnd"/>
+      <w:r>
+        <w:t xml:space="preserve"> ipsum gravida </w:t>
+      </w:r>
+      <w:proofErr w:type="spellStart"/>
+      <w:r>
+        <w:t>hac</w:t>
+      </w:r>
+      <w:proofErr w:type="spellEnd"/>
+      <w:r>
+        <w:t xml:space="preserve"> </w:t>
+      </w:r>
+      <w:proofErr w:type="spellStart"/>
+      <w:r>
+        <w:t>quisque</w:t>
+      </w:r>
+      <w:proofErr w:type="spellEnd"/>
+      <w:r>
+        <w:t xml:space="preserve"> </w:t>
+      </w:r>
+      <w:proofErr w:type="spellStart"/>
+      <w:r>
+        <w:t>aliquam</w:t>
+      </w:r>
+      <w:proofErr w:type="spellEnd"/>
+      <w:r>
+        <w:t xml:space="preserve"> </w:t>
+      </w:r>
+      <w:proofErr w:type="spellStart"/>
+      <w:r>
+        <w:t>fusce</w:t>
+      </w:r>
+      <w:proofErr w:type="spellEnd"/>
+      <w:r>
+        <w:t xml:space="preserve"> tempus, </w:t>
+      </w:r>
+      <w:proofErr w:type="spellStart"/>
+      <w:r>
+        <w:t>taciti</w:t>
+      </w:r>
+      <w:proofErr w:type="spellEnd"/>
+      <w:r>
+        <w:t xml:space="preserve"> </w:t>
+      </w:r>
+      <w:proofErr w:type="spellStart"/>
+      <w:r>
+        <w:t>ullamcorper</w:t>
+      </w:r>
+      <w:proofErr w:type="spellEnd"/>
+      <w:r>
+        <w:t xml:space="preserve"> </w:t>
+      </w:r>
+      <w:proofErr w:type="spellStart"/>
+      <w:r>
+        <w:t>felis</w:t>
+      </w:r>
+      <w:proofErr w:type="spellEnd"/>
+      <w:r>
+        <w:t xml:space="preserve"> </w:t>
+      </w:r>
+      <w:proofErr w:type="spellStart"/>
+      <w:r>
+        <w:t>mollis</w:t>
+      </w:r>
+      <w:proofErr w:type="spellEnd"/>
+      <w:r>
+        <w:t xml:space="preserve"> ut </w:t>
+      </w:r>
+      <w:proofErr w:type="spellStart"/>
+      <w:r>
+        <w:t>sociosqu</w:t>
+      </w:r>
+      <w:proofErr w:type="spellEnd"/>
+      <w:r>
+        <w:t xml:space="preserve"> </w:t>
+      </w:r>
+      <w:proofErr w:type="spellStart"/>
+      <w:r>
+        <w:t>imperdiet</w:t>
+      </w:r>
+      <w:proofErr w:type="spellEnd"/>
+      <w:r>
+        <w:t xml:space="preserve">, </w:t>
+      </w:r>
+      <w:proofErr w:type="spellStart"/>
+      <w:r>
+        <w:t>elementum</w:t>
+      </w:r>
+      <w:proofErr w:type="spellEnd"/>
+      <w:r>
+        <w:t xml:space="preserve"> </w:t>
+      </w:r>
+      <w:proofErr w:type="spellStart"/>
+      <w:r>
+        <w:t>fringilla</w:t>
+      </w:r>
+      <w:proofErr w:type="spellEnd"/>
+      <w:r>
+        <w:t xml:space="preserve"> </w:t>
+      </w:r>
+      <w:proofErr w:type="spellStart"/>
+      <w:r>
+        <w:t>tellus</w:t>
+      </w:r>
+      <w:proofErr w:type="spellEnd"/>
+      <w:r>
+        <w:t xml:space="preserve"> </w:t>
+      </w:r>
+      <w:proofErr w:type="spellStart"/>
+      <w:r>
+        <w:t>lorem</w:t>
+      </w:r>
+      <w:proofErr w:type="spellEnd"/>
+      <w:r>
+        <w:t xml:space="preserve"> ante et. </w:t>
+      </w:r>
+      <w:proofErr w:type="spellStart"/>
+      <w:r>
+        <w:t>porttitor</w:t>
+      </w:r>
+      <w:proofErr w:type="spellEnd"/>
+      <w:r>
+        <w:t xml:space="preserve"> </w:t>
+      </w:r>
+      <w:proofErr w:type="spellStart"/>
+      <w:r>
+        <w:t>quam</w:t>
+      </w:r>
+      <w:proofErr w:type="spellEnd"/>
+      <w:r>
+        <w:t xml:space="preserve"> </w:t>
+      </w:r>
+      <w:proofErr w:type="spellStart"/>
+      <w:r>
+        <w:t>tristique</w:t>
+      </w:r>
+      <w:proofErr w:type="spellEnd"/>
+      <w:r>
+        <w:t xml:space="preserve"> </w:t>
+      </w:r>
+      <w:proofErr w:type="spellStart"/>
+      <w:r>
+        <w:t>odio</w:t>
+      </w:r>
+      <w:proofErr w:type="spellEnd"/>
+      <w:r>
+        <w:t xml:space="preserve"> urna ut </w:t>
+      </w:r>
+      <w:proofErr w:type="spellStart"/>
+      <w:r>
+        <w:t>felis</w:t>
+      </w:r>
+      <w:proofErr w:type="spellEnd"/>
+      <w:r>
+        <w:t xml:space="preserve">, </w:t>
+      </w:r>
+      <w:proofErr w:type="spellStart"/>
+      <w:r>
+        <w:t>rhoncus</w:t>
+      </w:r>
+      <w:proofErr w:type="spellEnd"/>
+      <w:r>
+        <w:t xml:space="preserve"> </w:t>
+      </w:r>
+      <w:proofErr w:type="spellStart"/>
+      <w:r>
+        <w:t>curae</w:t>
+      </w:r>
+      <w:proofErr w:type="spellEnd"/>
+      <w:r>
+        <w:t xml:space="preserve"> </w:t>
+      </w:r>
+      <w:proofErr w:type="spellStart"/>
+      <w:r>
+        <w:t>senectus</w:t>
+      </w:r>
+      <w:proofErr w:type="spellEnd"/>
+      <w:r>
+        <w:t xml:space="preserve"> </w:t>
+      </w:r>
+      <w:proofErr w:type="spellStart"/>
+      <w:r>
+        <w:t>donec</w:t>
+      </w:r>
+      <w:proofErr w:type="spellEnd"/>
+      <w:r>
+        <w:t xml:space="preserve"> </w:t>
+      </w:r>
+      <w:proofErr w:type="spellStart"/>
+      <w:r>
+        <w:t>mollis</w:t>
+      </w:r>
+      <w:proofErr w:type="spellEnd"/>
+      <w:r>
+        <w:t xml:space="preserve">, </w:t>
+      </w:r>
+      <w:proofErr w:type="spellStart"/>
+      <w:r>
+        <w:t>vehicula</w:t>
+      </w:r>
+      <w:proofErr w:type="spellEnd"/>
+      <w:r>
+        <w:t xml:space="preserve"> </w:t>
+      </w:r>
+      <w:proofErr w:type="spellStart"/>
+      <w:r>
+        <w:t>amet</w:t>
+      </w:r>
+      <w:proofErr w:type="spellEnd"/>
+      <w:r>
+        <w:t xml:space="preserve"> </w:t>
+      </w:r>
+      <w:proofErr w:type="spellStart"/>
+      <w:r>
+        <w:t>luctus</w:t>
+      </w:r>
+      <w:proofErr w:type="spellEnd"/>
+      <w:r>
+        <w:t xml:space="preserve"> </w:t>
+      </w:r>
+      <w:proofErr w:type="spellStart"/>
+      <w:r>
+        <w:t>ligula</w:t>
+      </w:r>
+      <w:proofErr w:type="spellEnd"/>
+      <w:r>
+        <w:t xml:space="preserve"> </w:t>
+      </w:r>
+      <w:proofErr w:type="spellStart"/>
+      <w:r>
+        <w:t>lacus</w:t>
+      </w:r>
+      <w:proofErr w:type="spellEnd"/>
+      <w:r>
+        <w:t xml:space="preserve">. </w:t>
+      </w:r>
+      <w:proofErr w:type="spellStart"/>
+      <w:r>
+        <w:t>potenti</w:t>
+      </w:r>
+      <w:proofErr w:type="spellEnd"/>
+      <w:r>
+        <w:t xml:space="preserve"> </w:t>
+      </w:r>
+      <w:proofErr w:type="spellStart"/>
+      <w:r>
+        <w:t>eleifend</w:t>
+      </w:r>
+      <w:proofErr w:type="spellEnd"/>
+      <w:r>
+        <w:t xml:space="preserve"> </w:t>
+      </w:r>
+      <w:proofErr w:type="spellStart"/>
+      <w:r>
+        <w:t>turpis</w:t>
+      </w:r>
+      <w:proofErr w:type="spellEnd"/>
+      <w:r>
+        <w:t xml:space="preserve"> </w:t>
+      </w:r>
+      <w:proofErr w:type="spellStart"/>
+      <w:r>
+        <w:t>dui</w:t>
+      </w:r>
+      <w:proofErr w:type="spellEnd"/>
+      <w:r>
+        <w:t xml:space="preserve"> </w:t>
+      </w:r>
+      <w:proofErr w:type="spellStart"/>
+      <w:r>
+        <w:t>eleifend</w:t>
+      </w:r>
+      <w:proofErr w:type="spellEnd"/>
+      <w:r>
+        <w:t xml:space="preserve"> fames </w:t>
+      </w:r>
+      <w:proofErr w:type="spellStart"/>
+      <w:r>
+        <w:t>vel</w:t>
+      </w:r>
+      <w:proofErr w:type="spellEnd"/>
+      <w:r>
+        <w:t xml:space="preserve"> </w:t>
+      </w:r>
+      <w:proofErr w:type="spellStart"/>
+      <w:r>
+        <w:t>nam</w:t>
+      </w:r>
+      <w:proofErr w:type="spellEnd"/>
+      <w:r>
+        <w:t xml:space="preserve"> </w:t>
+      </w:r>
+      <w:proofErr w:type="spellStart"/>
+      <w:r>
+        <w:t>hendrerit</w:t>
+      </w:r>
+      <w:proofErr w:type="spellEnd"/>
+      <w:r>
+        <w:t xml:space="preserve"> ante </w:t>
+      </w:r>
+      <w:proofErr w:type="spellStart"/>
+      <w:r>
+        <w:t>posuere</w:t>
+      </w:r>
+      <w:proofErr w:type="spellEnd"/>
+      <w:r>
+        <w:t xml:space="preserve"> </w:t>
+      </w:r>
+      <w:proofErr w:type="spellStart"/>
+      <w:r>
+        <w:t>feugiat</w:t>
+      </w:r>
+      <w:proofErr w:type="spellEnd"/>
+      <w:r>
+        <w:t xml:space="preserve"> </w:t>
+      </w:r>
+      <w:proofErr w:type="gramStart"/>
+      <w:r>
+        <w:t xml:space="preserve">a, </w:t>
+      </w:r>
+      <w:proofErr w:type="spellStart"/>
+      <w:r>
+        <w:t>turpis</w:t>
+      </w:r>
+      <w:proofErr w:type="spellEnd"/>
+      <w:proofErr w:type="gramEnd"/>
+      <w:r>
+        <w:t xml:space="preserve"> </w:t>
+      </w:r>
+      <w:proofErr w:type="spellStart"/>
+      <w:r>
+        <w:t>suscipit</w:t>
+      </w:r>
+      <w:proofErr w:type="spellEnd"/>
+      <w:r>
+        <w:t xml:space="preserve"> </w:t>
+      </w:r>
+      <w:proofErr w:type="spellStart"/>
+      <w:r>
+        <w:t>sagittis</w:t>
+      </w:r>
+      <w:proofErr w:type="spellEnd"/>
+      <w:r>
+        <w:t xml:space="preserve"> </w:t>
+      </w:r>
+      <w:proofErr w:type="spellStart"/>
+      <w:r>
+        <w:t>inceptos</w:t>
+      </w:r>
+      <w:proofErr w:type="spellEnd"/>
+      <w:r>
+        <w:t xml:space="preserve"> </w:t>
+      </w:r>
+      <w:proofErr w:type="spellStart"/>
+      <w:r>
+        <w:t>curabitur</w:t>
+      </w:r>
+      <w:proofErr w:type="spellEnd"/>
+      <w:r>
+        <w:t xml:space="preserve"> </w:t>
+      </w:r>
+      <w:proofErr w:type="spellStart"/>
+      <w:r>
+        <w:t>sagittis</w:t>
+      </w:r>
+      <w:proofErr w:type="spellEnd"/>
+      <w:r>
+        <w:t xml:space="preserve"> </w:t>
+      </w:r>
+      <w:proofErr w:type="spellStart"/>
+      <w:r>
+        <w:t>elit</w:t>
+      </w:r>
+      <w:proofErr w:type="spellEnd"/>
+      <w:r>
+        <w:t xml:space="preserve"> </w:t>
+      </w:r>
+      <w:proofErr w:type="spellStart"/>
+      <w:r>
+        <w:t>vestibulum</w:t>
+      </w:r>
+      <w:proofErr w:type="spellEnd"/>
+      <w:r>
+        <w:t xml:space="preserve"> </w:t>
+      </w:r>
+      <w:proofErr w:type="spellStart"/>
+      <w:r>
+        <w:t>mollis</w:t>
+      </w:r>
+      <w:proofErr w:type="spellEnd"/>
+      <w:r>
+        <w:t xml:space="preserve"> </w:t>
+      </w:r>
+      <w:proofErr w:type="spellStart"/>
+      <w:r>
+        <w:t>fringilla</w:t>
+      </w:r>
+      <w:proofErr w:type="spellEnd"/>
+      <w:r>
+        <w:t xml:space="preserve"> sem </w:t>
+      </w:r>
+      <w:proofErr w:type="spellStart"/>
+      <w:r>
+        <w:t>fermentum</w:t>
+      </w:r>
+      <w:proofErr w:type="spellEnd"/>
+      <w:r>
+        <w:t xml:space="preserve"> </w:t>
+      </w:r>
+      <w:proofErr w:type="spellStart"/>
+      <w:r>
+        <w:t>turpis</w:t>
+      </w:r>
+      <w:proofErr w:type="spellEnd"/>
+      <w:r>
+        <w:t xml:space="preserve">, </w:t>
+      </w:r>
+      <w:proofErr w:type="spellStart"/>
+      <w:r>
+        <w:t>odio</w:t>
+      </w:r>
+      <w:proofErr w:type="spellEnd"/>
+      <w:r>
+        <w:t xml:space="preserve"> </w:t>
+      </w:r>
+      <w:proofErr w:type="spellStart"/>
+      <w:r>
+        <w:t>suscipit</w:t>
+      </w:r>
+      <w:proofErr w:type="spellEnd"/>
+      <w:r>
+        <w:t xml:space="preserve"> </w:t>
+      </w:r>
+      <w:proofErr w:type="spellStart"/>
+      <w:r>
+        <w:t>vehicula</w:t>
+      </w:r>
+      <w:proofErr w:type="spellEnd"/>
+      <w:r>
+        <w:t xml:space="preserve"> </w:t>
+      </w:r>
+      <w:proofErr w:type="spellStart"/>
+      <w:r>
+        <w:t>aliquam</w:t>
+      </w:r>
+      <w:proofErr w:type="spellEnd"/>
+      <w:r>
+        <w:t xml:space="preserve"> </w:t>
+      </w:r>
+      <w:proofErr w:type="spellStart"/>
+      <w:r>
+        <w:t>tristique</w:t>
+      </w:r>
+      <w:proofErr w:type="spellEnd"/>
+      <w:r>
+        <w:t xml:space="preserve"> </w:t>
+      </w:r>
+      <w:proofErr w:type="spellStart"/>
+      <w:r>
+        <w:t>aliquet</w:t>
+      </w:r>
+      <w:proofErr w:type="spellEnd"/>
+      <w:r>
+        <w:t xml:space="preserve"> </w:t>
+      </w:r>
+      <w:proofErr w:type="spellStart"/>
+      <w:r>
+        <w:t>rhoncus</w:t>
+      </w:r>
+      <w:proofErr w:type="spellEnd"/>
+      <w:r>
+        <w:t xml:space="preserve"> </w:t>
+      </w:r>
+      <w:proofErr w:type="spellStart"/>
+      <w:r>
+        <w:t>consectetur</w:t>
+      </w:r>
+      <w:proofErr w:type="spellEnd"/>
+      <w:r>
+        <w:t xml:space="preserve"> </w:t>
+      </w:r>
+      <w:proofErr w:type="spellStart"/>
+      <w:r>
+        <w:t>senectus</w:t>
+      </w:r>
+      <w:proofErr w:type="spellEnd"/>
+      <w:r>
+        <w:t xml:space="preserve"> porta </w:t>
+      </w:r>
+      <w:proofErr w:type="spellStart"/>
+      <w:r>
+        <w:t>curae</w:t>
+      </w:r>
+      <w:proofErr w:type="spellEnd"/>
+      <w:r>
+        <w:t xml:space="preserve">. est </w:t>
+      </w:r>
+      <w:proofErr w:type="spellStart"/>
+      <w:r>
+        <w:t>maecenas</w:t>
+      </w:r>
+      <w:proofErr w:type="spellEnd"/>
+      <w:r>
+        <w:t xml:space="preserve"> </w:t>
+      </w:r>
+      <w:proofErr w:type="spellStart"/>
+      <w:r>
+        <w:t>aliquet</w:t>
+      </w:r>
+      <w:proofErr w:type="spellEnd"/>
+      <w:r>
+        <w:t xml:space="preserve"> </w:t>
+      </w:r>
+      <w:proofErr w:type="spellStart"/>
+      <w:r>
+        <w:t>lacus</w:t>
+      </w:r>
+      <w:proofErr w:type="spellEnd"/>
+      <w:r>
+        <w:t xml:space="preserve"> ante </w:t>
+      </w:r>
+      <w:proofErr w:type="spellStart"/>
+      <w:r>
+        <w:t>faucibus</w:t>
+      </w:r>
+      <w:proofErr w:type="spellEnd"/>
+      <w:r>
+        <w:t xml:space="preserve"> </w:t>
+      </w:r>
+      <w:proofErr w:type="spellStart"/>
+      <w:r>
+        <w:t>hendrerit</w:t>
+      </w:r>
+      <w:proofErr w:type="spellEnd"/>
+      <w:r>
+        <w:t xml:space="preserve"> </w:t>
+      </w:r>
+      <w:proofErr w:type="spellStart"/>
+      <w:r>
+        <w:t>leo</w:t>
+      </w:r>
+      <w:proofErr w:type="spellEnd"/>
+      <w:r>
+        <w:t xml:space="preserve"> </w:t>
+      </w:r>
+      <w:proofErr w:type="spellStart"/>
+      <w:r>
+        <w:t>varius</w:t>
+      </w:r>
+      <w:proofErr w:type="spellEnd"/>
+      <w:r>
+        <w:t xml:space="preserve"> </w:t>
+      </w:r>
+      <w:proofErr w:type="spellStart"/>
+      <w:r>
+        <w:t>sapien</w:t>
+      </w:r>
+      <w:proofErr w:type="spellEnd"/>
+      <w:r>
+        <w:t xml:space="preserve"> </w:t>
+      </w:r>
+      <w:proofErr w:type="spellStart"/>
+      <w:r>
+        <w:t>hac</w:t>
+      </w:r>
+      <w:proofErr w:type="spellEnd"/>
+      <w:r>
+        <w:t xml:space="preserve"> per </w:t>
+      </w:r>
+      <w:proofErr w:type="spellStart"/>
+      <w:r>
+        <w:t>condimentum</w:t>
+      </w:r>
+      <w:proofErr w:type="spellEnd"/>
+      <w:r>
+        <w:t xml:space="preserve"> </w:t>
+      </w:r>
+      <w:proofErr w:type="spellStart"/>
+      <w:r>
+        <w:t>donec</w:t>
+      </w:r>
+      <w:proofErr w:type="spellEnd"/>
+      <w:r>
+        <w:t xml:space="preserve">, a ac </w:t>
+      </w:r>
+      <w:proofErr w:type="spellStart"/>
+      <w:r>
+        <w:t>sagittis</w:t>
+      </w:r>
+      <w:proofErr w:type="spellEnd"/>
+      <w:r>
+        <w:t xml:space="preserve"> </w:t>
+      </w:r>
+      <w:proofErr w:type="spellStart"/>
+      <w:r>
+        <w:t>primis</w:t>
+      </w:r>
+      <w:proofErr w:type="spellEnd"/>
+      <w:r>
+        <w:t xml:space="preserve"> </w:t>
+      </w:r>
+      <w:proofErr w:type="spellStart"/>
+      <w:r>
+        <w:t>sapien</w:t>
+      </w:r>
+      <w:proofErr w:type="spellEnd"/>
+      <w:r>
+        <w:t xml:space="preserve"> </w:t>
+      </w:r>
+      <w:proofErr w:type="spellStart"/>
+      <w:r>
+        <w:t>viverra</w:t>
+      </w:r>
+      <w:proofErr w:type="spellEnd"/>
+      <w:r>
+        <w:t xml:space="preserve"> </w:t>
+      </w:r>
+      <w:proofErr w:type="spellStart"/>
+      <w:r>
+        <w:t>purus</w:t>
+      </w:r>
+      <w:proofErr w:type="spellEnd"/>
+      <w:r>
+        <w:t xml:space="preserve"> </w:t>
+      </w:r>
+      <w:proofErr w:type="spellStart"/>
+      <w:r>
+        <w:t>platea</w:t>
+      </w:r>
+      <w:proofErr w:type="spellEnd"/>
+      <w:r>
+        <w:t xml:space="preserve"> </w:t>
+      </w:r>
+      <w:proofErr w:type="spellStart"/>
+      <w:r>
+        <w:t>aptent</w:t>
+      </w:r>
+      <w:proofErr w:type="spellEnd"/>
+      <w:r>
+        <w:t xml:space="preserve"> </w:t>
+      </w:r>
+      <w:proofErr w:type="spellStart"/>
+      <w:r>
+        <w:t>sit</w:t>
+      </w:r>
+      <w:proofErr w:type="spellEnd"/>
+      <w:r>
+        <w:t xml:space="preserve"> </w:t>
+      </w:r>
+      <w:proofErr w:type="spellStart"/>
+      <w:r>
+        <w:t>lectus</w:t>
+      </w:r>
+      <w:proofErr w:type="spellEnd"/>
+      <w:r>
+        <w:t>.</w:t>
+      </w:r>
+    </w:p>
+    <w:p/>
+    <w:p>
+      <w:bookmarkStart w:id="0" w:name="OLE_LINK1"/>
+      <w:proofErr w:type="spellStart"/>
+      <w:r>
+        <w:rPr>
+          <w:i/>
+          <w:iCs/>
+          <w:color w:val="595959" w:themeColor="text1" w:themeTint="A6"/>
+          <w:sz w:val="36"/>
+          <w:szCs w:val="36"/>
+        </w:rPr>
+        <w:t>Proto</w:t>
+      </w:r>
+      <w:proofErr w:type="spellEnd"/>
+      <w:r>
+        <w:rPr>
+          <w:i/>
+          <w:iCs/>
+          <w:color w:val="595959" w:themeColor="text1" w:themeTint="A6"/>
+          <w:sz w:val="36"/>
+          <w:szCs w:val="36"/>
+        </w:rPr>
+        <w:t xml:space="preserve"> Persona</w:t>
+      </w:r>
+    </w:p>
+    <w:bookmarkEnd w:id="0"/>
+    <w:p>
+      <w:pPr>
+        <w:ind w:firstLine="708"/>
+      </w:pPr>
+      <w:r>
+        <w:t xml:space="preserve">Para um melhor entendimento do que nossos clientes precisariam em nossa plataforma, idealizamos nossos usuários. Seus gostos, idade, costumes, dores </w:t>
+      </w:r>
+      <w:proofErr w:type="gramStart"/>
+      <w:r>
+        <w:t>e também</w:t>
+      </w:r>
+      <w:proofErr w:type="gramEnd"/>
+      <w:r>
+        <w:t xml:space="preserve"> necessidades. Com isso criamos duas </w:t>
+      </w:r>
+      <w:proofErr w:type="spellStart"/>
+      <w:r>
+        <w:t>proto</w:t>
+      </w:r>
+      <w:proofErr w:type="spellEnd"/>
+      <w:r>
+        <w:t xml:space="preserve"> personas. Mônica Carvalho, representante digital de uma ONG e Kelly Sandra, nossa doadora. </w:t>
+      </w:r>
+    </w:p>
+    <w:p/>
+    <w:p>
+      <w:r>
+        <w:drawing>
+          <wp:inline distT="0" distB="0" distL="0" distR="0" wp14:anchorId="44EB2F4C" wp14:editId="406E88A6">
+            <wp:extent cx="5400040" cy="3039110"/>
+            <wp:effectExtent l="0" t="0" r="0" b="8890"/>
+            <wp:docPr id="1" name="Picture 1"/>
+            <wp:cNvGraphicFramePr>
+              <a:graphicFrameLocks xmlns:a="http://schemas.openxmlformats.org/drawingml/2006/main" noChangeAspect="1"/>
+            </wp:cNvGraphicFramePr>
+            <a:graphic xmlns:a="http://schemas.openxmlformats.org/drawingml/2006/main">
+              <a:graphicData uri="http://schemas.openxmlformats.org/drawingml/2006/picture">
+                <pic:pic xmlns:pic="http://schemas.openxmlformats.org/drawingml/2006/picture">
+                  <pic:nvPicPr>
+                    <pic:cNvPr id="1" name=""/>
+                    <pic:cNvPicPr/>
+                  </pic:nvPicPr>
+                  <pic:blipFill>
+                    <a:blip r:embed="rId15"/>
+                    <a:stretch>
+                      <a:fillRect/>
+                    </a:stretch>
+                  </pic:blipFill>
+                  <pic:spPr>
+                    <a:xfrm>
+                      <a:off x="0" y="0"/>
+                      <a:ext cx="5400040" cy="3039110"/>
+                    </a:xfrm>
+                    <a:prstGeom prst="rect">
+                      <a:avLst/>
+                    </a:prstGeom>
+                  </pic:spPr>
+                </pic:pic>
+              </a:graphicData>
+            </a:graphic>
+          </wp:inline>
+        </w:drawing>
+      </w:r>
+    </w:p>
+    <w:p/>
+    <w:p>
+      <w:r>
         <w:rPr>
           <w:noProof/>
         </w:rPr>
         <w:lastRenderedPageBreak/>
+        <mc:AlternateContent>
+          <mc:Choice Requires="wps">
+            <w:drawing>
+              <wp:anchor distT="0" distB="0" distL="114300" distR="114300" simplePos="0" relativeHeight="251706368" behindDoc="0" locked="0" layoutInCell="1" allowOverlap="1" wp14:anchorId="41AA3F4C" wp14:editId="49621C2F">
+                <wp:simplePos x="0" y="0"/>
+                <wp:positionH relativeFrom="page">
+                  <wp:align>left</wp:align>
+                </wp:positionH>
+                <wp:positionV relativeFrom="paragraph">
+                  <wp:posOffset>-885874</wp:posOffset>
+                </wp:positionV>
+                <wp:extent cx="559558" cy="10699845"/>
+                <wp:effectExtent l="0" t="0" r="0" b="6350"/>
+                <wp:wrapNone/>
+                <wp:docPr id="28" name="Retângulo 27"/>
+                <wp:cNvGraphicFramePr/>
+                <a:graphic xmlns:a="http://schemas.openxmlformats.org/drawingml/2006/main">
+                  <a:graphicData uri="http://schemas.microsoft.com/office/word/2010/wordprocessingShape">
+                    <wps:wsp>
+                      <wps:cNvSpPr/>
+                      <wps:spPr>
+                        <a:xfrm>
+                          <a:off x="0" y="0"/>
+                          <a:ext cx="559558" cy="10699845"/>
+                        </a:xfrm>
+                        <a:prstGeom prst="rect">
+                          <a:avLst/>
+                        </a:prstGeom>
+                        <a:solidFill>
+                          <a:srgbClr val="622E0A"/>
+                        </a:solidFill>
+                        <a:ln>
+                          <a:noFill/>
+                        </a:ln>
+                      </wps:spPr>
+                      <wps:style>
+                        <a:lnRef idx="3">
+                          <a:schemeClr val="lt1"/>
+                        </a:lnRef>
+                        <a:fillRef idx="1">
+                          <a:schemeClr val="accent2"/>
+                        </a:fillRef>
+                        <a:effectRef idx="1">
+                          <a:schemeClr val="accent2"/>
+                        </a:effectRef>
+                        <a:fontRef idx="minor">
+                          <a:schemeClr val="lt1"/>
+                        </a:fontRef>
+                      </wps:style>
+                      <wps:bodyPr rot="0" spcFirstLastPara="0" vertOverflow="overflow" horzOverflow="overflow" vert="horz" wrap="square" lIns="91440" tIns="45720" rIns="91440" bIns="45720" numCol="1" spcCol="0" rtlCol="0" fromWordArt="0" anchor="ctr" anchorCtr="0" forceAA="0" compatLnSpc="1">
+                        <a:prstTxWarp prst="textNoShape">
+                          <a:avLst/>
+                        </a:prstTxWarp>
+                        <a:noAutofit/>
+                      </wps:bodyPr>
+                    </wps:wsp>
+                  </a:graphicData>
+                </a:graphic>
+                <wp14:sizeRelV relativeFrom="margin">
+                  <wp14:pctHeight>0</wp14:pctHeight>
+                </wp14:sizeRelV>
+              </wp:anchor>
+            </w:drawing>
+          </mc:Choice>
+          <mc:Fallback>
+            <w:pict>
+              <v:rect w14:anchorId="3D4D48E4" id="Retângulo 27" o:spid="_x0000_s1026" style="position:absolute;margin-left:0;margin-top:-69.75pt;width:44.05pt;height:842.5pt;z-index:251706368;visibility:visible;mso-wrap-style:square;mso-height-percent:0;mso-wrap-distance-left:9pt;mso-wrap-distance-top:0;mso-wrap-distance-right:9pt;mso-wrap-distance-bottom:0;mso-position-horizontal:left;mso-position-horizontal-relative:page;mso-position-vertical:absolute;mso-position-vertical-relative:text;mso-height-percent:0;mso-height-relative:margin;v-text-anchor:middle" o:gfxdata="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" fillcolor="#622e0a" stroked="f" strokeweight="1.5pt">
+                <w10:wrap anchorx="page"/>
+              </v:rect>
+            </w:pict>
+          </mc:Fallback>
+        </mc:AlternateContent>
+      </w:r>
+      <w:r>
+        <w:drawing>
+          <wp:inline distT="0" distB="0" distL="0" distR="0" wp14:anchorId="30FEBD5E" wp14:editId="217EBF59">
+            <wp:extent cx="5400040" cy="3037205"/>
+            <wp:effectExtent l="0" t="0" r="0" b="0"/>
+            <wp:docPr id="2" name="Picture 2"/>
+            <wp:cNvGraphicFramePr>
+              <a:graphicFrameLocks xmlns:a="http://schemas.openxmlformats.org/drawingml/2006/main" noChangeAspect="1"/>
+            </wp:cNvGraphicFramePr>
+            <a:graphic xmlns:a="http://schemas.openxmlformats.org/drawingml/2006/main">
+              <a:graphicData uri="http://schemas.openxmlformats.org/drawingml/2006/picture">
+                <pic:pic xmlns:pic="http://schemas.openxmlformats.org/drawingml/2006/picture">
+                  <pic:nvPicPr>
+                    <pic:cNvPr id="1" name=""/>
+                    <pic:cNvPicPr/>
+                  </pic:nvPicPr>
+                  <pic:blipFill>
+                    <a:blip r:embed="rId16"/>
+                    <a:stretch>
+                      <a:fillRect/>
+                    </a:stretch>
+                  </pic:blipFill>
+                  <pic:spPr>
+                    <a:xfrm>
+                      <a:off x="0" y="0"/>
+                      <a:ext cx="5400040" cy="3037205"/>
+                    </a:xfrm>
+                    <a:prstGeom prst="rect">
+                      <a:avLst/>
+                    </a:prstGeom>
+                  </pic:spPr>
+                </pic:pic>
+              </a:graphicData>
+            </a:graphic>
+          </wp:inline>
+        </w:drawing>
+      </w:r>
+    </w:p>
+    <w:p/>
+    <w:p>
+      <w:r>
+        <w:tab/>
+        <w:t>Quando criamos essas personagens, conseguimos compreender um pouco mais sobre o que seria prioridade para ambas, conseguindo assim, filtrar nosso escopo.</w:t>
+      </w:r>
+    </w:p>
+    <w:p/>
+    <w:p>
+      <w:pPr>
+        <w:rPr>
+          <w:i/>
+          <w:iCs/>
+          <w:color w:val="595959" w:themeColor="text1" w:themeTint="A6"/>
+          <w:sz w:val="36"/>
+          <w:szCs w:val="36"/>
+        </w:rPr>
+      </w:pPr>
+      <w:bookmarkStart w:id="1" w:name="OLE_LINK2"/>
+      <w:r>
+        <w:rPr>
+          <w:i/>
+          <w:iCs/>
+          <w:color w:val="595959" w:themeColor="text1" w:themeTint="A6"/>
+          <w:sz w:val="36"/>
+          <w:szCs w:val="36"/>
+        </w:rPr>
+        <w:t>Mapa de Empatia</w:t>
+      </w:r>
+    </w:p>
+    <w:bookmarkEnd w:id="1"/>
+    <w:p>
+      <w:pPr>
+        <w:ind w:firstLine="708"/>
+      </w:pPr>
+      <w:r>
+        <w:t xml:space="preserve">Com o desenvolvimento do mapa de empatia nos colocamos vivendo a vida do usuário, vamos mais a fundo em suas dores e necessidades. Imaginamos seu dia a dia e assim conseguimos entender onde e como nosso cliente usaria nossa </w:t>
+      </w:r>
+      <w:r>
+        <w:t>plataforma.</w:t>
+      </w:r>
+    </w:p>
+    <w:p>
+      <w:pPr>
+        <w:ind w:firstLine="708"/>
+      </w:pPr>
+    </w:p>
+    <w:p>
+      <w:r>
+        <w:drawing>
+          <wp:inline distT="0" distB="0" distL="0" distR="0" wp14:anchorId="6195EE14" wp14:editId="0E86337B">
+            <wp:extent cx="5400040" cy="3037205"/>
+            <wp:effectExtent l="0" t="0" r="0" b="0"/>
+            <wp:docPr id="3" name="Picture 3"/>
+            <wp:cNvGraphicFramePr>
+              <a:graphicFrameLocks xmlns:a="http://schemas.openxmlformats.org/drawingml/2006/main" noChangeAspect="1"/>
+            </wp:cNvGraphicFramePr>
+            <a:graphic xmlns:a="http://schemas.openxmlformats.org/drawingml/2006/main">
+              <a:graphicData uri="http://schemas.openxmlformats.org/drawingml/2006/picture">
+                <pic:pic xmlns:pic="http://schemas.openxmlformats.org/drawingml/2006/picture">
+                  <pic:nvPicPr>
+                    <pic:cNvPr id="1" name=""/>
+                    <pic:cNvPicPr/>
+                  </pic:nvPicPr>
+                  <pic:blipFill>
+                    <a:blip r:embed="rId17"/>
+                    <a:stretch>
+                      <a:fillRect/>
+                    </a:stretch>
+                  </pic:blipFill>
+                  <pic:spPr>
+                    <a:xfrm>
+                      <a:off x="0" y="0"/>
+                      <a:ext cx="5400040" cy="3037205"/>
+                    </a:xfrm>
+                    <a:prstGeom prst="rect">
+                      <a:avLst/>
+                    </a:prstGeom>
+                  </pic:spPr>
+                </pic:pic>
+              </a:graphicData>
+            </a:graphic>
+          </wp:inline>
+        </w:drawing>
+      </w:r>
+    </w:p>
+    <w:p>
+      <w:pPr>
+        <w:rPr>
+          <w:i/>
+          <w:iCs/>
+          <w:color w:val="595959" w:themeColor="text1" w:themeTint="A6"/>
+          <w:sz w:val="36"/>
+          <w:szCs w:val="36"/>
+        </w:rPr>
+      </w:pPr>
+      <w:bookmarkStart w:id="2" w:name="OLE_LINK3"/>
+      <w:r>
+        <w:rPr>
+          <w:noProof/>
+        </w:rPr>
+        <w:lastRenderedPageBreak/>
+        <mc:AlternateContent>
+          <mc:Choice Requires="wps">
+            <w:drawing>
+              <wp:anchor distT="0" distB="0" distL="114300" distR="114300" simplePos="0" relativeHeight="251708416" behindDoc="0" locked="0" layoutInCell="1" allowOverlap="1" wp14:anchorId="55CD747D" wp14:editId="3BFC922D">
+                <wp:simplePos x="0" y="0"/>
+                <wp:positionH relativeFrom="page">
+                  <wp:align>left</wp:align>
+                </wp:positionH>
+                <wp:positionV relativeFrom="paragraph">
+                  <wp:posOffset>-888462</wp:posOffset>
+                </wp:positionV>
+                <wp:extent cx="559558" cy="10699845"/>
+                <wp:effectExtent l="0" t="0" r="0" b="6350"/>
+                <wp:wrapNone/>
+                <wp:docPr id="29" name="Retângulo 27"/>
+                <wp:cNvGraphicFramePr/>
+                <a:graphic xmlns:a="http://schemas.openxmlformats.org/drawingml/2006/main">
+                  <a:graphicData uri="http://schemas.microsoft.com/office/word/2010/wordprocessingShape">
+                    <wps:wsp>
+                      <wps:cNvSpPr/>
+                      <wps:spPr>
+                        <a:xfrm>
+                          <a:off x="0" y="0"/>
+                          <a:ext cx="559558" cy="10699845"/>
+                        </a:xfrm>
+                        <a:prstGeom prst="rect">
+                          <a:avLst/>
+                        </a:prstGeom>
+                        <a:solidFill>
+                          <a:srgbClr val="622E0A"/>
+                        </a:solidFill>
+                        <a:ln>
+                          <a:noFill/>
+                        </a:ln>
+                      </wps:spPr>
+                      <wps:style>
+                        <a:lnRef idx="3">
+                          <a:schemeClr val="lt1"/>
+                        </a:lnRef>
+                        <a:fillRef idx="1">
+                          <a:schemeClr val="accent2"/>
+                        </a:fillRef>
+                        <a:effectRef idx="1">
+                          <a:schemeClr val="accent2"/>
+                        </a:effectRef>
+                        <a:fontRef idx="minor">
+                          <a:schemeClr val="lt1"/>
+                        </a:fontRef>
+                      </wps:style>
+                      <wps:bodyPr rot="0" spcFirstLastPara="0" vertOverflow="overflow" horzOverflow="overflow" vert="horz" wrap="square" lIns="91440" tIns="45720" rIns="91440" bIns="45720" numCol="1" spcCol="0" rtlCol="0" fromWordArt="0" anchor="ctr" anchorCtr="0" forceAA="0" compatLnSpc="1">
+                        <a:prstTxWarp prst="textNoShape">
+                          <a:avLst/>
+                        </a:prstTxWarp>
+                        <a:noAutofit/>
+                      </wps:bodyPr>
+                    </wps:wsp>
+                  </a:graphicData>
+                </a:graphic>
+                <wp14:sizeRelV relativeFrom="margin">
+                  <wp14:pctHeight>0</wp14:pctHeight>
+                </wp14:sizeRelV>
+              </wp:anchor>
+            </w:drawing>
+          </mc:Choice>
+          <mc:Fallback>
+            <w:pict>
+              <v:rect w14:anchorId="1E6C4C75" id="Retângulo 27" o:spid="_x0000_s1026" style="position:absolute;margin-left:0;margin-top:-69.95pt;width:44.05pt;height:842.5pt;z-index:251708416;visibility:visible;mso-wrap-style:square;mso-height-percent:0;mso-wrap-distance-left:9pt;mso-wrap-distance-top:0;mso-wrap-distance-right:9pt;mso-wrap-distance-bottom:0;mso-position-horizontal:left;mso-position-horizontal-relative:page;mso-position-vertical:absolute;mso-position-vertical-relative:text;mso-height-percent:0;mso-height-relative:margin;v-text-anchor:middle" o:gfxdata="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" fillcolor="#622e0a" stroked="f" strokeweight="1.5pt">
+                <w10:wrap anchorx="page"/>
+              </v:rect>
+            </w:pict>
+          </mc:Fallback>
+        </mc:AlternateContent>
+      </w:r>
+      <w:r>
+        <w:rPr>
+          <w:i/>
+          <w:iCs/>
+          <w:color w:val="595959" w:themeColor="text1" w:themeTint="A6"/>
+          <w:sz w:val="36"/>
+          <w:szCs w:val="36"/>
+        </w:rPr>
+        <w:t>Pesquisa de Campo</w:t>
+      </w:r>
+    </w:p>
+    <w:bookmarkEnd w:id="2"/>
+    <w:p>
+      <w:r>
+        <w:tab/>
+        <w:t xml:space="preserve">Criamos um formulário junto ao </w:t>
+      </w:r>
+      <w:r>
+        <w:rPr>
+          <w:i/>
+          <w:iCs/>
+        </w:rPr>
+        <w:t>Google</w:t>
+      </w:r>
+      <w:r>
+        <w:rPr>
+          <w:i/>
+          <w:iCs/>
+        </w:rPr>
+        <w:t xml:space="preserve"> </w:t>
+      </w:r>
+      <w:r>
+        <w:t xml:space="preserve">com algumas questões, o processo de doação de pessoas sem nossa plataforma, quais os critérios para a escolha da ONG certa e dificuldades. Com os resultados, conseguimos </w:t>
+      </w:r>
+      <w:r>
+        <w:t>nos aprofundar nas necessidades desse usuário.</w:t>
+      </w:r>
+    </w:p>
+    <w:p/>
+    <w:p>
+      <w:pPr>
+        <w:jc w:val="center"/>
+      </w:pPr>
+      <w:r>
+        <w:rPr>
+          <w:noProof/>
+        </w:rPr>
+        <w:drawing>
+          <wp:inline distT="0" distB="0" distL="0" distR="0" wp14:anchorId="01F1401B" wp14:editId="1FA1AFD9">
+            <wp:extent cx="4135902" cy="7033846"/>
+            <wp:effectExtent l="0" t="0" r="0" b="0"/>
+            <wp:docPr id="5" name="Picture 5"/>
+            <wp:cNvGraphicFramePr>
+              <a:graphicFrameLocks xmlns:a="http://schemas.openxmlformats.org/drawingml/2006/main" noChangeAspect="1"/>
+            </wp:cNvGraphicFramePr>
+            <a:graphic xmlns:a="http://schemas.openxmlformats.org/drawingml/2006/main">
+              <a:graphicData uri="http://schemas.openxmlformats.org/drawingml/2006/picture">
+                <pic:pic xmlns:pic="http://schemas.openxmlformats.org/drawingml/2006/picture">
+                  <pic:nvPicPr>
+                    <pic:cNvPr id="1" name=""/>
+                    <pic:cNvPicPr/>
+                  </pic:nvPicPr>
+                  <pic:blipFill rotWithShape="1">
+                    <a:blip r:embed="rId18"/>
+                    <a:srcRect l="-1199" t="6170" r="490" b="14726"/>
+                    <a:stretch/>
+                  </pic:blipFill>
+                  <pic:spPr bwMode="auto">
+                    <a:xfrm>
+                      <a:off x="0" y="0"/>
+                      <a:ext cx="4136242" cy="7034425"/>
+                    </a:xfrm>
+                    <a:prstGeom prst="rect">
+                      <a:avLst/>
+                    </a:prstGeom>
+                    <a:ln>
+                      <a:noFill/>
+                    </a:ln>
+                    <a:extLst>
+                      <a:ext uri="{53640926-AAD7-44D8-BBD7-CCE9431645EC}">
+                        <a14:shadowObscured xmlns:a14="http://schemas.microsoft.com/office/drawing/2010/main"/>
+                      </a:ext>
+                    </a:extLst>
+                  </pic:spPr>
+                </pic:pic>
+              </a:graphicData>
+            </a:graphic>
+          </wp:inline>
+        </w:drawing>
+      </w:r>
+    </w:p>
+    <w:p/>
+    <w:p>
+      <w:pPr>
+        <w:rPr>
+          <w:i/>
+          <w:iCs/>
+          <w:color w:val="595959" w:themeColor="text1" w:themeTint="A6"/>
+          <w:sz w:val="36"/>
+          <w:szCs w:val="36"/>
+        </w:rPr>
+      </w:pPr>
+      <w:r>
+        <w:rPr>
+          <w:noProof/>
+        </w:rPr>
+        <w:lastRenderedPageBreak/>
+        <mc:AlternateContent>
+          <mc:Choice Requires="wps">
+            <w:drawing>
+              <wp:anchor distT="0" distB="0" distL="114300" distR="114300" simplePos="0" relativeHeight="251710464" behindDoc="0" locked="0" layoutInCell="1" allowOverlap="1" wp14:anchorId="58200584" wp14:editId="4F55BDF4">
+                <wp:simplePos x="0" y="0"/>
+                <wp:positionH relativeFrom="page">
+                  <wp:align>left</wp:align>
+                </wp:positionH>
+                <wp:positionV relativeFrom="paragraph">
+                  <wp:posOffset>-900381</wp:posOffset>
+                </wp:positionV>
+                <wp:extent cx="559558" cy="10699845"/>
+                <wp:effectExtent l="0" t="0" r="0" b="6350"/>
+                <wp:wrapNone/>
+                <wp:docPr id="30" name="Retângulo 27"/>
+                <wp:cNvGraphicFramePr/>
+                <a:graphic xmlns:a="http://schemas.openxmlformats.org/drawingml/2006/main">
+                  <a:graphicData uri="http://schemas.microsoft.com/office/word/2010/wordprocessingShape">
+                    <wps:wsp>
+                      <wps:cNvSpPr/>
+                      <wps:spPr>
+                        <a:xfrm>
+                          <a:off x="0" y="0"/>
+                          <a:ext cx="559558" cy="10699845"/>
+                        </a:xfrm>
+                        <a:prstGeom prst="rect">
+                          <a:avLst/>
+                        </a:prstGeom>
+                        <a:solidFill>
+                          <a:srgbClr val="622E0A"/>
+                        </a:solidFill>
+                        <a:ln>
+                          <a:noFill/>
+                        </a:ln>
+                      </wps:spPr>
+                      <wps:style>
+                        <a:lnRef idx="3">
+                          <a:schemeClr val="lt1"/>
+                        </a:lnRef>
+                        <a:fillRef idx="1">
+                          <a:schemeClr val="accent2"/>
+                        </a:fillRef>
+                        <a:effectRef idx="1">
+                          <a:schemeClr val="accent2"/>
+                        </a:effectRef>
+                        <a:fontRef idx="minor">
+                          <a:schemeClr val="lt1"/>
+                        </a:fontRef>
+                      </wps:style>
+                      <wps:bodyPr rot="0" spcFirstLastPara="0" vertOverflow="overflow" horzOverflow="overflow" vert="horz" wrap="square" lIns="91440" tIns="45720" rIns="91440" bIns="45720" numCol="1" spcCol="0" rtlCol="0" fromWordArt="0" anchor="ctr" anchorCtr="0" forceAA="0" compatLnSpc="1">
+                        <a:prstTxWarp prst="textNoShape">
+                          <a:avLst/>
+                        </a:prstTxWarp>
+                        <a:noAutofit/>
+                      </wps:bodyPr>
+                    </wps:wsp>
+                  </a:graphicData>
+                </a:graphic>
+                <wp14:sizeRelV relativeFrom="margin">
+                  <wp14:pctHeight>0</wp14:pctHeight>
+                </wp14:sizeRelV>
+              </wp:anchor>
+            </w:drawing>
+          </mc:Choice>
+          <mc:Fallback>
+            <w:pict>
+              <v:rect w14:anchorId="10F893D9" id="Retângulo 27" o:spid="_x0000_s1026" style="position:absolute;margin-left:0;margin-top:-70.9pt;width:44.05pt;height:842.5pt;z-index:251710464;visibility:visible;mso-wrap-style:square;mso-height-percent:0;mso-wrap-distance-left:9pt;mso-wrap-distance-top:0;mso-wrap-distance-right:9pt;mso-wrap-distance-bottom:0;mso-position-horizontal:left;mso-position-horizontal-relative:page;mso-position-vertical:absolute;mso-position-vertical-relative:text;mso-height-percent:0;mso-height-relative:margin;v-text-anchor:middle" o:gfxdata="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" fillcolor="#622e0a" stroked="f" strokeweight="1.5pt">
+                <w10:wrap anchorx="page"/>
+              </v:rect>
+            </w:pict>
+          </mc:Fallback>
+        </mc:AlternateContent>
+      </w:r>
+      <w:r>
+        <w:rPr>
+          <w:i/>
+          <w:iCs/>
+          <w:color w:val="595959" w:themeColor="text1" w:themeTint="A6"/>
+          <w:sz w:val="36"/>
+          <w:szCs w:val="36"/>
+        </w:rPr>
+        <w:t xml:space="preserve">Jornada do Usuário </w:t>
+      </w:r>
+    </w:p>
+    <w:p>
+      <w:r>
+        <w:tab/>
+        <w:t>Para fazer a jornada do usuário usamos uma plataforma parecida com a ideia que tínhamos sobre escopo. Quando usamos notamos falhas, necessidades e excessos que poderíamos mudar ou melhorar em nossa plataforma.</w:t>
+      </w:r>
+    </w:p>
+    <w:p/>
+    <w:p>
+      <w:r>
+        <w:rPr>
+          <w:noProof/>
+        </w:rPr>
+        <w:drawing>
+          <wp:inline distT="0" distB="0" distL="0" distR="0" wp14:anchorId="4ACC9350" wp14:editId="42008DB4">
+            <wp:extent cx="5394960" cy="3031490"/>
+            <wp:effectExtent l="0" t="0" r="0" b="0"/>
+            <wp:docPr id="4" name="Picture 4"/>
+            <wp:cNvGraphicFramePr>
+              <a:graphicFrameLocks xmlns:a="http://schemas.openxmlformats.org/drawingml/2006/main" noChangeAspect="1"/>
+            </wp:cNvGraphicFramePr>
+            <a:graphic xmlns:a="http://schemas.openxmlformats.org/drawingml/2006/main">
+              <a:graphicData uri="http://schemas.openxmlformats.org/drawingml/2006/picture">
+                <pic:pic xmlns:pic="http://schemas.openxmlformats.org/drawingml/2006/picture">
+                  <pic:nvPicPr>
+                    <pic:cNvPr id="0" name="Picture 1"/>
+                    <pic:cNvPicPr>
+                      <a:picLocks noChangeAspect="1" noChangeArrowheads="1"/>
+                    </pic:cNvPicPr>
+                  </pic:nvPicPr>
+                  <pic:blipFill>
+                    <a:blip r:embed="rId19" cstate="print">
+                      <a:extLst>
+                        <a:ext uri="{28A0092B-C50C-407E-A947-70E740481C1C}">
+                          <a14:useLocalDpi xmlns:a14="http://schemas.microsoft.com/office/drawing/2010/main" val="0"/>
+                        </a:ext>
+                      </a:extLst>
+                    </a:blip>
+                    <a:srcRect/>
+                    <a:stretch>
+                      <a:fillRect/>
+                    </a:stretch>
+                  </pic:blipFill>
+                  <pic:spPr bwMode="auto">
+                    <a:xfrm>
+                      <a:off x="0" y="0"/>
+                      <a:ext cx="5394960" cy="3031490"/>
+                    </a:xfrm>
+                    <a:prstGeom prst="rect">
+                      <a:avLst/>
+                    </a:prstGeom>
+                    <a:noFill/>
+                    <a:ln>
+                      <a:noFill/>
+                    </a:ln>
+                  </pic:spPr>
+                </pic:pic>
+              </a:graphicData>
+            </a:graphic>
+          </wp:inline>
+        </w:drawing>
+      </w:r>
+    </w:p>
+    <w:p/>
+    <w:p>
+      <w:pPr>
+        <w:rPr>
+          <w:i/>
+          <w:iCs/>
+          <w:color w:val="595959" w:themeColor="text1" w:themeTint="A6"/>
+          <w:sz w:val="36"/>
+          <w:szCs w:val="36"/>
+        </w:rPr>
+      </w:pPr>
+      <w:r>
+        <w:rPr>
+          <w:i/>
+          <w:iCs/>
+          <w:color w:val="595959" w:themeColor="text1" w:themeTint="A6"/>
+          <w:sz w:val="36"/>
+          <w:szCs w:val="36"/>
+        </w:rPr>
+        <w:t xml:space="preserve">Lean UX </w:t>
+      </w:r>
+      <w:proofErr w:type="spellStart"/>
+      <w:r>
+        <w:rPr>
+          <w:i/>
+          <w:iCs/>
+          <w:color w:val="595959" w:themeColor="text1" w:themeTint="A6"/>
+          <w:sz w:val="36"/>
+          <w:szCs w:val="36"/>
+        </w:rPr>
+        <w:t>Canvas</w:t>
+      </w:r>
+      <w:proofErr w:type="spellEnd"/>
+      <w:r>
+        <w:rPr>
+          <w:i/>
+          <w:iCs/>
+          <w:color w:val="595959" w:themeColor="text1" w:themeTint="A6"/>
+          <w:sz w:val="36"/>
+          <w:szCs w:val="36"/>
+        </w:rPr>
+        <w:t xml:space="preserve"> </w:t>
+      </w:r>
+    </w:p>
+    <w:p>
+      <w:r>
+        <w:tab/>
+        <w:t>Separando em problemas/tarefas ou necessidades identificadas, ideias/soluções, benefícios para o negócio e clientes/usuários, conseguimos compreender a problemática envolvendo a carência de nossa plataforma e pensar em soluções para melhorar esses pontos.</w:t>
+      </w:r>
+    </w:p>
+    <w:p>
+      <w:r>
+        <w:rPr>
+          <w:noProof/>
+        </w:rPr>
+        <w:drawing>
+          <wp:inline distT="0" distB="0" distL="0" distR="0" wp14:anchorId="46F5E49F" wp14:editId="6E8AF152">
+            <wp:extent cx="5387975" cy="3031490"/>
+            <wp:effectExtent l="0" t="0" r="3175" b="0"/>
+            <wp:docPr id="7" name="Picture 7"/>
+            <wp:cNvGraphicFramePr>
+              <a:graphicFrameLocks xmlns:a="http://schemas.openxmlformats.org/drawingml/2006/main" noChangeAspect="1"/>
+            </wp:cNvGraphicFramePr>
+            <a:graphic xmlns:a="http://schemas.openxmlformats.org/drawingml/2006/main">
+              <a:graphicData uri="http://schemas.openxmlformats.org/drawingml/2006/picture">
+                <pic:pic xmlns:pic="http://schemas.openxmlformats.org/drawingml/2006/picture">
+                  <pic:nvPicPr>
+                    <pic:cNvPr id="0" name="Picture 3"/>
+                    <pic:cNvPicPr>
+                      <a:picLocks noChangeAspect="1" noChangeArrowheads="1"/>
+                    </pic:cNvPicPr>
+                  </pic:nvPicPr>
+                  <pic:blipFill>
+                    <a:blip r:embed="rId20" cstate="print">
+                      <a:extLst>
+                        <a:ext uri="{28A0092B-C50C-407E-A947-70E740481C1C}">
+                          <a14:useLocalDpi xmlns:a14="http://schemas.microsoft.com/office/drawing/2010/main" val="0"/>
+                        </a:ext>
+                      </a:extLst>
+                    </a:blip>
+                    <a:srcRect/>
+                    <a:stretch>
+                      <a:fillRect/>
+                    </a:stretch>
+                  </pic:blipFill>
+                  <pic:spPr bwMode="auto">
+                    <a:xfrm>
+                      <a:off x="0" y="0"/>
+                      <a:ext cx="5387975" cy="3031490"/>
+                    </a:xfrm>
+                    <a:prstGeom prst="rect">
+                      <a:avLst/>
+                    </a:prstGeom>
+                    <a:noFill/>
+                    <a:ln>
+                      <a:noFill/>
+                    </a:ln>
+                  </pic:spPr>
+                </pic:pic>
+              </a:graphicData>
+            </a:graphic>
+          </wp:inline>
+        </w:drawing>
+      </w:r>
+      <w:r>
+        <w:rPr>
+          <w:noProof/>
+        </w:rPr>
+        <mc:AlternateContent>
+          <mc:Choice Requires="wps">
+            <w:drawing>
+              <wp:anchor distT="0" distB="0" distL="114300" distR="114300" simplePos="0" relativeHeight="251700224" behindDoc="0" locked="0" layoutInCell="1" allowOverlap="1" wp14:anchorId="117605F3" wp14:editId="08A720EB">
+                <wp:simplePos x="0" y="0"/>
+                <wp:positionH relativeFrom="page">
+                  <wp:align>left</wp:align>
+                </wp:positionH>
+                <wp:positionV relativeFrom="paragraph">
+                  <wp:posOffset>-899844</wp:posOffset>
+                </wp:positionV>
+                <wp:extent cx="559558" cy="10699845"/>
+                <wp:effectExtent l="0" t="0" r="0" b="6350"/>
+                <wp:wrapNone/>
+                <wp:docPr id="41" name="Retângulo 41"/>
+                <wp:cNvGraphicFramePr/>
+                <a:graphic xmlns:a="http://schemas.openxmlformats.org/drawingml/2006/main">
+                  <a:graphicData uri="http://schemas.microsoft.com/office/word/2010/wordprocessingShape">
+                    <wps:wsp>
+                      <wps:cNvSpPr/>
+                      <wps:spPr>
+                        <a:xfrm>
+                          <a:off x="0" y="0"/>
+                          <a:ext cx="559558" cy="10699845"/>
+                        </a:xfrm>
+                        <a:prstGeom prst="rect">
+                          <a:avLst/>
+                        </a:prstGeom>
+                        <a:solidFill>
+                          <a:srgbClr val="622E0A"/>
+                        </a:solidFill>
+                        <a:ln>
+                          <a:noFill/>
+                        </a:ln>
+                      </wps:spPr>
+                      <wps:style>
+                        <a:lnRef idx="3">
+                          <a:schemeClr val="lt1"/>
+                        </a:lnRef>
+                        <a:fillRef idx="1">
+                          <a:schemeClr val="accent2"/>
+                        </a:fillRef>
+                        <a:effectRef idx="1">
+                          <a:schemeClr val="accent2"/>
+                        </a:effectRef>
+                        <a:fontRef idx="minor">
+                          <a:schemeClr val="lt1"/>
+                        </a:fontRef>
+                      </wps:style>
+                      <wps:bodyPr rot="0" spcFirstLastPara="0" vertOverflow="overflow" horzOverflow="overflow" vert="horz" wrap="square" lIns="91440" tIns="45720" rIns="91440" bIns="45720" numCol="1" spcCol="0" rtlCol="0" fromWordArt="0" anchor="ctr" anchorCtr="0" forceAA="0" compatLnSpc="1">
+                        <a:prstTxWarp prst="textNoShape">
+                          <a:avLst/>
+                        </a:prstTxWarp>
+                        <a:noAutofit/>
+                      </wps:bodyPr>
+                    </wps:wsp>
+                  </a:graphicData>
+                </a:graphic>
+                <wp14:sizeRelV relativeFrom="margin">
+                  <wp14:pctHeight>0</wp14:pctHeight>
+                </wp14:sizeRelV>
+              </wp:anchor>
+            </w:drawing>
+          </mc:Choice>
+          <mc:Fallback>
+            <w:pict>
+              <v:rect w14:anchorId="14330D93" id="Retângulo 41" o:spid="_x0000_s1026" style="position:absolute;margin-left:0;margin-top:-70.85pt;width:44.05pt;height:842.5pt;z-index:251700224;visibility:visible;mso-wrap-style:square;mso-height-percent:0;mso-wrap-distance-left:9pt;mso-wrap-distance-top:0;mso-wrap-distance-right:9pt;mso-wrap-distance-bottom:0;mso-position-horizontal:left;mso-position-horizontal-relative:page;mso-position-vertical:absolute;mso-position-vertical-relative:text;mso-height-percent:0;mso-height-relative:margin;v-text-anchor:middle" o:gfxdata="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" fillcolor="#622e0a" stroked="f" strokeweight="1.5pt">
+                <w10:wrap anchorx="page"/>
+              </v:rect>
+            </w:pict>
+          </mc:Fallback>
+        </mc:AlternateContent>
+      </w:r>
+    </w:p>
+    <w:p>
+      <w:pPr>
+        <w:rPr>
+          <w:lang w:val="en-US"/>
+        </w:rPr>
+      </w:pPr>
+      <w:r>
+        <w:rPr>
+          <w:noProof/>
+        </w:rPr>
+        <w:lastRenderedPageBreak/>
+        <mc:AlternateContent>
+          <mc:Choice Requires="wps">
+            <w:drawing>
+              <wp:anchor distT="0" distB="0" distL="114300" distR="114300" simplePos="0" relativeHeight="251718656" behindDoc="0" locked="0" layoutInCell="1" allowOverlap="1" wp14:anchorId="0704CE72" wp14:editId="07651370">
+                <wp:simplePos x="0" y="0"/>
+                <wp:positionH relativeFrom="page">
+                  <wp:align>left</wp:align>
+                </wp:positionH>
+                <wp:positionV relativeFrom="paragraph">
+                  <wp:posOffset>-898134</wp:posOffset>
+                </wp:positionV>
+                <wp:extent cx="559558" cy="10699845"/>
+                <wp:effectExtent l="0" t="0" r="0" b="6350"/>
+                <wp:wrapNone/>
+                <wp:docPr id="43" name="Retângulo 27"/>
+                <wp:cNvGraphicFramePr/>
+                <a:graphic xmlns:a="http://schemas.openxmlformats.org/drawingml/2006/main">
+                  <a:graphicData uri="http://schemas.microsoft.com/office/word/2010/wordprocessingShape">
+                    <wps:wsp>
+                      <wps:cNvSpPr/>
+                      <wps:spPr>
+                        <a:xfrm>
+                          <a:off x="0" y="0"/>
+                          <a:ext cx="559558" cy="10699845"/>
+                        </a:xfrm>
+                        <a:prstGeom prst="rect">
+                          <a:avLst/>
+                        </a:prstGeom>
+                        <a:solidFill>
+                          <a:srgbClr val="622E0A"/>
+                        </a:solidFill>
+                        <a:ln>
+                          <a:noFill/>
+                        </a:ln>
+                      </wps:spPr>
+                      <wps:style>
+                        <a:lnRef idx="3">
+                          <a:schemeClr val="lt1"/>
+                        </a:lnRef>
+                        <a:fillRef idx="1">
+                          <a:schemeClr val="accent2"/>
+                        </a:fillRef>
+                        <a:effectRef idx="1">
+                          <a:schemeClr val="accent2"/>
+                        </a:effectRef>
+                        <a:fontRef idx="minor">
+                          <a:schemeClr val="lt1"/>
+                        </a:fontRef>
+                      </wps:style>
+                      <wps:bodyPr rot="0" spcFirstLastPara="0" vertOverflow="overflow" horzOverflow="overflow" vert="horz" wrap="square" lIns="91440" tIns="45720" rIns="91440" bIns="45720" numCol="1" spcCol="0" rtlCol="0" fromWordArt="0" anchor="ctr" anchorCtr="0" forceAA="0" compatLnSpc="1">
+                        <a:prstTxWarp prst="textNoShape">
+                          <a:avLst/>
+                        </a:prstTxWarp>
+                        <a:noAutofit/>
+                      </wps:bodyPr>
+                    </wps:wsp>
+                  </a:graphicData>
+                </a:graphic>
+                <wp14:sizeRelV relativeFrom="margin">
+                  <wp14:pctHeight>0</wp14:pctHeight>
+                </wp14:sizeRelV>
+              </wp:anchor>
+            </w:drawing>
+          </mc:Choice>
+          <mc:Fallback>
+            <w:pict>
+              <v:rect w14:anchorId="6BDBC4B2" id="Retângulo 27" o:spid="_x0000_s1026" style="position:absolute;margin-left:0;margin-top:-70.7pt;width:44.05pt;height:842.5pt;z-index:251718656;visibility:visible;mso-wrap-style:square;mso-height-percent:0;mso-wrap-distance-left:9pt;mso-wrap-distance-top:0;mso-wrap-distance-right:9pt;mso-wrap-distance-bottom:0;mso-position-horizontal:left;mso-position-horizontal-relative:page;mso-position-vertical:absolute;mso-position-vertical-relative:text;mso-height-percent:0;mso-height-relative:margin;v-text-anchor:middle" o:gfxdata="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" fillcolor="#622e0a" stroked="f" strokeweight="1.5pt">
+                <w10:wrap anchorx="page"/>
+              </v:rect>
+            </w:pict>
+          </mc:Fallback>
+        </mc:AlternateContent>
+      </w:r>
+      <w:r>
+        <w:rPr>
+          <w:i/>
+          <w:iCs/>
+          <w:color w:val="595959" w:themeColor="text1" w:themeTint="A6"/>
+          <w:sz w:val="36"/>
+          <w:szCs w:val="36"/>
+          <w:lang w:val="en-US"/>
+        </w:rPr>
+        <w:t>Sprint Backlog</w:t>
+      </w:r>
+      <w:r>
+        <w:rPr>
+          <w:i/>
+          <w:iCs/>
+          <w:color w:val="595959" w:themeColor="text1" w:themeTint="A6"/>
+          <w:sz w:val="36"/>
+          <w:szCs w:val="36"/>
+          <w:lang w:val="en-US"/>
+        </w:rPr>
+        <w:t xml:space="preserve"> </w:t>
+      </w:r>
+    </w:p>
+    <w:p>
+      <w:r>
+        <w:rPr>
+          <w:lang w:val="en-US"/>
+        </w:rPr>
+        <w:tab/>
+      </w:r>
+      <w:r>
+        <w:t xml:space="preserve">O sprint backlog </w:t>
+      </w:r>
+      <w:r>
+        <w:t>é uma</w:t>
+      </w:r>
+      <w:r>
+        <w:t xml:space="preserve"> lista de atividades que precisam ser feitas durante uma sprint. Usada para ter um controle maior sobre atividades pendentes, em andamento ou concluídas. </w:t>
+      </w:r>
+    </w:p>
+    <w:p/>
+    <w:p>
+      <w:r>
+        <w:drawing>
+          <wp:inline distT="0" distB="0" distL="0" distR="0" wp14:anchorId="52682E93" wp14:editId="1DADE8DC">
+            <wp:extent cx="5176911" cy="3250808"/>
+            <wp:effectExtent l="0" t="0" r="5080" b="6985"/>
+            <wp:docPr id="44" name="Picture 44"/>
+            <wp:cNvGraphicFramePr>
+              <a:graphicFrameLocks xmlns:a="http://schemas.openxmlformats.org/drawingml/2006/main" noChangeAspect="1"/>
+            </wp:cNvGraphicFramePr>
+            <a:graphic xmlns:a="http://schemas.openxmlformats.org/drawingml/2006/main">
+              <a:graphicData uri="http://schemas.openxmlformats.org/drawingml/2006/picture">
+                <pic:pic xmlns:pic="http://schemas.openxmlformats.org/drawingml/2006/picture">
+                  <pic:nvPicPr>
+                    <pic:cNvPr id="1" name=""/>
+                    <pic:cNvPicPr/>
+                  </pic:nvPicPr>
+                  <pic:blipFill>
+                    <a:blip r:embed="rId21"/>
+                    <a:stretch>
+                      <a:fillRect/>
+                    </a:stretch>
+                  </pic:blipFill>
+                  <pic:spPr>
+                    <a:xfrm>
+                      <a:off x="0" y="0"/>
+                      <a:ext cx="5195388" cy="3262411"/>
+                    </a:xfrm>
+                    <a:prstGeom prst="rect">
+                      <a:avLst/>
+                    </a:prstGeom>
+                  </pic:spPr>
+                </pic:pic>
+              </a:graphicData>
+            </a:graphic>
+          </wp:inline>
+        </w:drawing>
+      </w:r>
+    </w:p>
+    <w:p/>
+    <w:p>
+      <w:pPr>
+        <w:rPr>
+          <w:lang w:val="en-US"/>
+        </w:rPr>
+      </w:pPr>
+      <w:r>
+        <w:rPr>
+          <w:noProof/>
+        </w:rPr>
+        <mc:AlternateContent>
+          <mc:Choice Requires="wps">
+            <w:drawing>
+              <wp:anchor distT="0" distB="0" distL="114300" distR="114300" simplePos="0" relativeHeight="251720704" behindDoc="0" locked="0" layoutInCell="1" allowOverlap="1" wp14:anchorId="349E1D91" wp14:editId="30E10AB6">
+                <wp:simplePos x="0" y="0"/>
+                <wp:positionH relativeFrom="page">
+                  <wp:align>left</wp:align>
+                </wp:positionH>
+                <wp:positionV relativeFrom="paragraph">
+                  <wp:posOffset>-898134</wp:posOffset>
+                </wp:positionV>
+                <wp:extent cx="559558" cy="10699845"/>
+                <wp:effectExtent l="0" t="0" r="0" b="6350"/>
+                <wp:wrapNone/>
+                <wp:docPr id="45" name="Retângulo 27"/>
+                <wp:cNvGraphicFramePr/>
+                <a:graphic xmlns:a="http://schemas.openxmlformats.org/drawingml/2006/main">
+                  <a:graphicData uri="http://schemas.microsoft.com/office/word/2010/wordprocessingShape">
+                    <wps:wsp>
+                      <wps:cNvSpPr/>
+                      <wps:spPr>
+                        <a:xfrm>
+                          <a:off x="0" y="0"/>
+                          <a:ext cx="559558" cy="10699845"/>
+                        </a:xfrm>
+                        <a:prstGeom prst="rect">
+                          <a:avLst/>
+                        </a:prstGeom>
+                        <a:solidFill>
+                          <a:srgbClr val="622E0A"/>
+                        </a:solidFill>
+                        <a:ln>
+                          <a:noFill/>
+                        </a:ln>
+                      </wps:spPr>
+                      <wps:style>
+                        <a:lnRef idx="3">
+                          <a:schemeClr val="lt1"/>
+                        </a:lnRef>
+                        <a:fillRef idx="1">
+                          <a:schemeClr val="accent2"/>
+                        </a:fillRef>
+                        <a:effectRef idx="1">
+                          <a:schemeClr val="accent2"/>
+                        </a:effectRef>
+                        <a:fontRef idx="minor">
+                          <a:schemeClr val="lt1"/>
+                        </a:fontRef>
+                      </wps:style>
+                      <wps:bodyPr rot="0" spcFirstLastPara="0" vertOverflow="overflow" horzOverflow="overflow" vert="horz" wrap="square" lIns="91440" tIns="45720" rIns="91440" bIns="45720" numCol="1" spcCol="0" rtlCol="0" fromWordArt="0" anchor="ctr" anchorCtr="0" forceAA="0" compatLnSpc="1">
+                        <a:prstTxWarp prst="textNoShape">
+                          <a:avLst/>
+                        </a:prstTxWarp>
+                        <a:noAutofit/>
+                      </wps:bodyPr>
+                    </wps:wsp>
+                  </a:graphicData>
+                </a:graphic>
+                <wp14:sizeRelV relativeFrom="margin">
+                  <wp14:pctHeight>0</wp14:pctHeight>
+                </wp14:sizeRelV>
+              </wp:anchor>
+            </w:drawing>
+          </mc:Choice>
+          <mc:Fallback>
+            <w:pict>
+              <v:rect w14:anchorId="68DE1ED8" id="Retângulo 27" o:spid="_x0000_s1026" style="position:absolute;margin-left:0;margin-top:-70.7pt;width:44.05pt;height:842.5pt;z-index:251720704;visibility:visible;mso-wrap-style:square;mso-height-percent:0;mso-wrap-distance-left:9pt;mso-wrap-distance-top:0;mso-wrap-distance-right:9pt;mso-wrap-distance-bottom:0;mso-position-horizontal:left;mso-position-horizontal-relative:page;mso-position-vertical:absolute;mso-position-vertical-relative:text;mso-height-percent:0;mso-height-relative:margin;v-text-anchor:middle" o:gfxdata="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" fillcolor="#622e0a" stroked="f" strokeweight="1.5pt">
+                <w10:wrap anchorx="page"/>
+              </v:rect>
+            </w:pict>
+          </mc:Fallback>
+        </mc:AlternateContent>
+      </w:r>
+      <w:r>
+        <w:rPr>
+          <w:i/>
+          <w:iCs/>
+          <w:color w:val="595959" w:themeColor="text1" w:themeTint="A6"/>
+          <w:sz w:val="36"/>
+          <w:szCs w:val="36"/>
+          <w:lang w:val="en-US"/>
+        </w:rPr>
+        <w:t>DER</w:t>
+      </w:r>
+      <w:r>
+        <w:rPr>
+          <w:i/>
+          <w:iCs/>
+          <w:color w:val="595959" w:themeColor="text1" w:themeTint="A6"/>
+          <w:sz w:val="36"/>
+          <w:szCs w:val="36"/>
+          <w:lang w:val="en-US"/>
+        </w:rPr>
+        <w:t xml:space="preserve"> </w:t>
+      </w:r>
+    </w:p>
+    <w:p>
+      <w:r>
+        <w:drawing>
+          <wp:inline distT="0" distB="0" distL="0" distR="0" wp14:anchorId="0E3FAC58" wp14:editId="2A71B0F0">
+            <wp:extent cx="5400040" cy="3275965"/>
+            <wp:effectExtent l="0" t="0" r="0" b="635"/>
+            <wp:docPr id="48" name="Picture 48"/>
+            <wp:cNvGraphicFramePr>
+              <a:graphicFrameLocks xmlns:a="http://schemas.openxmlformats.org/drawingml/2006/main" noChangeAspect="1"/>
+            </wp:cNvGraphicFramePr>
+            <a:graphic xmlns:a="http://schemas.openxmlformats.org/drawingml/2006/main">
+              <a:graphicData uri="http://schemas.openxmlformats.org/drawingml/2006/picture">
+                <pic:pic xmlns:pic="http://schemas.openxmlformats.org/drawingml/2006/picture">
+                  <pic:nvPicPr>
+                    <pic:cNvPr id="1" name=""/>
+                    <pic:cNvPicPr/>
+                  </pic:nvPicPr>
+                  <pic:blipFill>
+                    <a:blip r:embed="rId22"/>
+                    <a:stretch>
+                      <a:fillRect/>
+                    </a:stretch>
+                  </pic:blipFill>
+                  <pic:spPr>
+                    <a:xfrm>
+                      <a:off x="0" y="0"/>
+                      <a:ext cx="5400040" cy="3275965"/>
+                    </a:xfrm>
+                    <a:prstGeom prst="rect">
+                      <a:avLst/>
+                    </a:prstGeom>
+                  </pic:spPr>
+                </pic:pic>
+              </a:graphicData>
+            </a:graphic>
+          </wp:inline>
+        </w:drawing>
+      </w:r>
+    </w:p>
+    <w:p>
+      <w:r>
+        <w:tab/>
+      </w:r>
+    </w:p>
+    <w:p>
+      <w:r>
+        <w:rPr>
+          <w:noProof/>
+        </w:rPr>
+        <w:lastRenderedPageBreak/>
+        <mc:AlternateContent>
+          <mc:Choice Requires="wps">
+            <w:drawing>
+              <wp:anchor distT="0" distB="0" distL="114300" distR="114300" simplePos="0" relativeHeight="251716608" behindDoc="0" locked="0" layoutInCell="1" allowOverlap="1" wp14:anchorId="6B696FD4" wp14:editId="40D38F4C">
+                <wp:simplePos x="0" y="0"/>
+                <wp:positionH relativeFrom="page">
+                  <wp:align>left</wp:align>
+                </wp:positionH>
+                <wp:positionV relativeFrom="paragraph">
+                  <wp:posOffset>-900678</wp:posOffset>
+                </wp:positionV>
+                <wp:extent cx="559558" cy="10699845"/>
+                <wp:effectExtent l="0" t="0" r="0" b="6350"/>
+                <wp:wrapNone/>
+                <wp:docPr id="42" name="Retângulo 27"/>
+                <wp:cNvGraphicFramePr/>
+                <a:graphic xmlns:a="http://schemas.openxmlformats.org/drawingml/2006/main">
+                  <a:graphicData uri="http://schemas.microsoft.com/office/word/2010/wordprocessingShape">
+                    <wps:wsp>
+                      <wps:cNvSpPr/>
+                      <wps:spPr>
+                        <a:xfrm>
+                          <a:off x="0" y="0"/>
+                          <a:ext cx="559558" cy="10699845"/>
+                        </a:xfrm>
+                        <a:prstGeom prst="rect">
+                          <a:avLst/>
+                        </a:prstGeom>
+                        <a:solidFill>
+                          <a:srgbClr val="622E0A"/>
+                        </a:solidFill>
+                        <a:ln>
+                          <a:noFill/>
+                        </a:ln>
+                      </wps:spPr>
+                      <wps:style>
+                        <a:lnRef idx="3">
+                          <a:schemeClr val="lt1"/>
+                        </a:lnRef>
+                        <a:fillRef idx="1">
+                          <a:schemeClr val="accent2"/>
+                        </a:fillRef>
+                        <a:effectRef idx="1">
+                          <a:schemeClr val="accent2"/>
+                        </a:effectRef>
+                        <a:fontRef idx="minor">
+                          <a:schemeClr val="lt1"/>
+                        </a:fontRef>
+                      </wps:style>
+                      <wps:bodyPr rot="0" spcFirstLastPara="0" vertOverflow="overflow" horzOverflow="overflow" vert="horz" wrap="square" lIns="91440" tIns="45720" rIns="91440" bIns="45720" numCol="1" spcCol="0" rtlCol="0" fromWordArt="0" anchor="ctr" anchorCtr="0" forceAA="0" compatLnSpc="1">
+                        <a:prstTxWarp prst="textNoShape">
+                          <a:avLst/>
+                        </a:prstTxWarp>
+                        <a:noAutofit/>
+                      </wps:bodyPr>
+                    </wps:wsp>
+                  </a:graphicData>
+                </a:graphic>
+                <wp14:sizeRelV relativeFrom="margin">
+                  <wp14:pctHeight>0</wp14:pctHeight>
+                </wp14:sizeRelV>
+              </wp:anchor>
+            </w:drawing>
+          </mc:Choice>
+          <mc:Fallback>
+            <w:pict>
+              <v:rect w14:anchorId="7977624C" id="Retângulo 27" o:spid="_x0000_s1026" style="position:absolute;margin-left:0;margin-top:-70.9pt;width:44.05pt;height:842.5pt;z-index:251716608;visibility:visible;mso-wrap-style:square;mso-height-percent:0;mso-wrap-distance-left:9pt;mso-wrap-distance-top:0;mso-wrap-distance-right:9pt;mso-wrap-distance-bottom:0;mso-position-horizontal:left;mso-position-horizontal-relative:page;mso-position-vertical:absolute;mso-position-vertical-relative:text;mso-height-percent:0;mso-height-relative:margin;v-text-anchor:middle" o:gfxdata="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" fillcolor="#622e0a" stroked="f" strokeweight="1.5pt">
+                <w10:wrap anchorx="page"/>
+              </v:rect>
+            </w:pict>
+          </mc:Fallback>
+        </mc:AlternateContent>
+      </w:r>
+      <w:r>
+        <w:rPr>
+          <w:i/>
+          <w:iCs/>
+          <w:color w:val="595959" w:themeColor="text1" w:themeTint="A6"/>
+          <w:sz w:val="36"/>
+          <w:szCs w:val="36"/>
+          <w:lang w:val="en-US"/>
+        </w:rPr>
+        <w:t>UML</w:t>
+      </w:r>
+    </w:p>
+    <w:p>
+      <w:r>
+        <w:tab/>
+      </w:r>
+    </w:p>
+    <w:p>
+      <w:r>
+        <w:rPr>
+          <w:noProof/>
+        </w:rPr>
+        <w:drawing>
+          <wp:inline distT="0" distB="0" distL="0" distR="0" wp14:anchorId="378172AF" wp14:editId="1A7D4D20">
+            <wp:extent cx="6170213" cy="3013710"/>
+            <wp:effectExtent l="0" t="0" r="2540" b="0"/>
+            <wp:docPr id="49" name="Picture 49"/>
+            <wp:cNvGraphicFramePr>
+              <a:graphicFrameLocks xmlns:a="http://schemas.openxmlformats.org/drawingml/2006/main" noChangeAspect="1"/>
+            </wp:cNvGraphicFramePr>
+            <a:graphic xmlns:a="http://schemas.openxmlformats.org/drawingml/2006/main">
+              <a:graphicData uri="http://schemas.openxmlformats.org/drawingml/2006/picture">
+                <pic:pic xmlns:pic="http://schemas.openxmlformats.org/drawingml/2006/picture">
+                  <pic:nvPicPr>
+                    <pic:cNvPr id="0" name="Picture 4"/>
+                    <pic:cNvPicPr>
+                      <a:picLocks noChangeAspect="1" noChangeArrowheads="1"/>
+                    </pic:cNvPicPr>
+                  </pic:nvPicPr>
+                  <pic:blipFill>
+                    <a:blip r:embed="rId23" cstate="print">
+                      <a:extLst>
+                        <a:ext uri="{28A0092B-C50C-407E-A947-70E740481C1C}">
+                          <a14:useLocalDpi xmlns:a14="http://schemas.microsoft.com/office/drawing/2010/main" val="0"/>
+                        </a:ext>
+                      </a:extLst>
+                    </a:blip>
+                    <a:srcRect/>
+                    <a:stretch>
+                      <a:fillRect/>
+                    </a:stretch>
+                  </pic:blipFill>
+                  <pic:spPr bwMode="auto">
+                    <a:xfrm>
+                      <a:off x="0" y="0"/>
+                      <a:ext cx="6172967" cy="3015055"/>
+                    </a:xfrm>
+                    <a:prstGeom prst="rect">
+                      <a:avLst/>
+                    </a:prstGeom>
+                    <a:noFill/>
+                    <a:ln>
+                      <a:noFill/>
+                    </a:ln>
+                  </pic:spPr>
+                </pic:pic>
+              </a:graphicData>
+            </a:graphic>
+          </wp:inline>
+        </w:drawing>
+      </w:r>
+    </w:p>
+    <w:p>
+      <w:r>
+        <w:rPr>
+          <w:noProof/>
+        </w:rPr>
+        <w:lastRenderedPageBreak/>
+        <mc:AlternateContent>
+          <mc:Choice Requires="wps">
+            <w:drawing>
+              <wp:anchor distT="0" distB="0" distL="114300" distR="114300" simplePos="0" relativeHeight="251722752" behindDoc="0" locked="0" layoutInCell="1" allowOverlap="1" wp14:anchorId="7D4BCFF9" wp14:editId="2FB752AD">
+                <wp:simplePos x="0" y="0"/>
+                <wp:positionH relativeFrom="page">
+                  <wp:align>left</wp:align>
+                </wp:positionH>
+                <wp:positionV relativeFrom="paragraph">
+                  <wp:posOffset>-900678</wp:posOffset>
+                </wp:positionV>
+                <wp:extent cx="559558" cy="10699845"/>
+                <wp:effectExtent l="0" t="0" r="0" b="6350"/>
+                <wp:wrapNone/>
+                <wp:docPr id="51" name="Retângulo 27"/>
+                <wp:cNvGraphicFramePr/>
+                <a:graphic xmlns:a="http://schemas.openxmlformats.org/drawingml/2006/main">
+                  <a:graphicData uri="http://schemas.microsoft.com/office/word/2010/wordprocessingShape">
+                    <wps:wsp>
+                      <wps:cNvSpPr/>
+                      <wps:spPr>
+                        <a:xfrm>
+                          <a:off x="0" y="0"/>
+                          <a:ext cx="559558" cy="10699845"/>
+                        </a:xfrm>
+                        <a:prstGeom prst="rect">
+                          <a:avLst/>
+                        </a:prstGeom>
+                        <a:solidFill>
+                          <a:srgbClr val="622E0A"/>
+                        </a:solidFill>
+                        <a:ln>
+                          <a:noFill/>
+                        </a:ln>
+                      </wps:spPr>
+                      <wps:style>
+                        <a:lnRef idx="3">
+                          <a:schemeClr val="lt1"/>
+                        </a:lnRef>
+                        <a:fillRef idx="1">
+                          <a:schemeClr val="accent2"/>
+                        </a:fillRef>
+                        <a:effectRef idx="1">
+                          <a:schemeClr val="accent2"/>
+                        </a:effectRef>
+                        <a:fontRef idx="minor">
+                          <a:schemeClr val="lt1"/>
+                        </a:fontRef>
+                      </wps:style>
+                      <wps:bodyPr rot="0" spcFirstLastPara="0" vertOverflow="overflow" horzOverflow="overflow" vert="horz" wrap="square" lIns="91440" tIns="45720" rIns="91440" bIns="45720" numCol="1" spcCol="0" rtlCol="0" fromWordArt="0" anchor="ctr" anchorCtr="0" forceAA="0" compatLnSpc="1">
+                        <a:prstTxWarp prst="textNoShape">
+                          <a:avLst/>
+                        </a:prstTxWarp>
+                        <a:noAutofit/>
+                      </wps:bodyPr>
+                    </wps:wsp>
+                  </a:graphicData>
+                </a:graphic>
+                <wp14:sizeRelV relativeFrom="margin">
+                  <wp14:pctHeight>0</wp14:pctHeight>
+                </wp14:sizeRelV>
+              </wp:anchor>
+            </w:drawing>
+          </mc:Choice>
+          <mc:Fallback>
+            <w:pict>
+              <v:rect w14:anchorId="62EE4B7E" id="Retângulo 27" o:spid="_x0000_s1026" style="position:absolute;margin-left:0;margin-top:-70.9pt;width:44.05pt;height:842.5pt;z-index:251722752;visibility:visible;mso-wrap-style:square;mso-height-percent:0;mso-wrap-distance-left:9pt;mso-wrap-distance-top:0;mso-wrap-distance-right:9pt;mso-wrap-distance-bottom:0;mso-position-horizontal:left;mso-position-horizontal-relative:page;mso-position-vertical:absolute;mso-position-vertical-relative:text;mso-height-percent:0;mso-height-relative:margin;v-text-anchor:middle" o:gfxdata="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" fillcolor="#622e0a" stroked="f" strokeweight="1.5pt">
+                <w10:wrap anchorx="page"/>
+              </v:rect>
+            </w:pict>
+          </mc:Fallback>
+        </mc:AlternateContent>
+      </w:r>
+      <w:r>
+        <w:rPr>
+          <w:i/>
+          <w:iCs/>
+          <w:color w:val="595959" w:themeColor="text1" w:themeTint="A6"/>
+          <w:sz w:val="36"/>
+          <w:szCs w:val="36"/>
+        </w:rPr>
+        <w:t>Planilha de Arquitetura</w:t>
+      </w:r>
+      <w:r>
+        <w:tab/>
+      </w:r>
+      <w:r>
+        <w:drawing>
+          <wp:inline distT="0" distB="0" distL="0" distR="0" wp14:anchorId="3BBD1221" wp14:editId="19EDD686">
+            <wp:extent cx="6082748" cy="4657725"/>
+            <wp:effectExtent l="0" t="0" r="0" b="0"/>
+            <wp:docPr id="54" name="Picture 54"/>
+            <wp:cNvGraphicFramePr>
+              <a:graphicFrameLocks xmlns:a="http://schemas.openxmlformats.org/drawingml/2006/main" noChangeAspect="1"/>
+            </wp:cNvGraphicFramePr>
+            <a:graphic xmlns:a="http://schemas.openxmlformats.org/drawingml/2006/main">
+              <a:graphicData uri="http://schemas.openxmlformats.org/drawingml/2006/picture">
+                <pic:pic xmlns:pic="http://schemas.openxmlformats.org/drawingml/2006/picture">
+                  <pic:nvPicPr>
+                    <pic:cNvPr id="1" name=""/>
+                    <pic:cNvPicPr/>
+                  </pic:nvPicPr>
+                  <pic:blipFill>
+                    <a:blip r:embed="rId24"/>
+                    <a:stretch>
+                      <a:fillRect/>
+                    </a:stretch>
+                  </pic:blipFill>
+                  <pic:spPr>
+                    <a:xfrm>
+                      <a:off x="0" y="0"/>
+                      <a:ext cx="6090578" cy="4663721"/>
+                    </a:xfrm>
+                    <a:prstGeom prst="rect">
+                      <a:avLst/>
+                    </a:prstGeom>
+                  </pic:spPr>
+                </pic:pic>
+              </a:graphicData>
+            </a:graphic>
+          </wp:inline>
+        </w:drawing>
+      </w:r>
+    </w:p>
+    <w:p/>
+    <w:p>
+      <w:r>
+        <w:rPr>
+          <w:noProof/>
+        </w:rPr>
+        <w:lastRenderedPageBreak/>
+        <mc:AlternateContent>
+          <mc:Choice Requires="wps">
+            <w:drawing>
+              <wp:anchor distT="0" distB="0" distL="114300" distR="114300" simplePos="0" relativeHeight="251726848" behindDoc="0" locked="0" layoutInCell="1" allowOverlap="1" wp14:anchorId="2FF52AC5" wp14:editId="3A7D7606">
+                <wp:simplePos x="0" y="0"/>
+                <wp:positionH relativeFrom="page">
+                  <wp:posOffset>-635</wp:posOffset>
+                </wp:positionH>
+                <wp:positionV relativeFrom="paragraph">
+                  <wp:posOffset>-897890</wp:posOffset>
+                </wp:positionV>
+                <wp:extent cx="559558" cy="10699845"/>
+                <wp:effectExtent l="0" t="0" r="0" b="6350"/>
+                <wp:wrapNone/>
+                <wp:docPr id="57" name="Retângulo 27"/>
+                <wp:cNvGraphicFramePr/>
+                <a:graphic xmlns:a="http://schemas.openxmlformats.org/drawingml/2006/main">
+                  <a:graphicData uri="http://schemas.microsoft.com/office/word/2010/wordprocessingShape">
+                    <wps:wsp>
+                      <wps:cNvSpPr/>
+                      <wps:spPr>
+                        <a:xfrm>
+                          <a:off x="0" y="0"/>
+                          <a:ext cx="559558" cy="10699845"/>
+                        </a:xfrm>
+                        <a:prstGeom prst="rect">
+                          <a:avLst/>
+                        </a:prstGeom>
+                        <a:solidFill>
+                          <a:srgbClr val="622E0A"/>
+                        </a:solidFill>
+                        <a:ln>
+                          <a:noFill/>
+                        </a:ln>
+                      </wps:spPr>
+                      <wps:style>
+                        <a:lnRef idx="3">
+                          <a:schemeClr val="lt1"/>
+                        </a:lnRef>
+                        <a:fillRef idx="1">
+                          <a:schemeClr val="accent2"/>
+                        </a:fillRef>
+                        <a:effectRef idx="1">
+                          <a:schemeClr val="accent2"/>
+                        </a:effectRef>
+                        <a:fontRef idx="minor">
+                          <a:schemeClr val="lt1"/>
+                        </a:fontRef>
+                      </wps:style>
+                      <wps:bodyPr rot="0" spcFirstLastPara="0" vertOverflow="overflow" horzOverflow="overflow" vert="horz" wrap="square" lIns="91440" tIns="45720" rIns="91440" bIns="45720" numCol="1" spcCol="0" rtlCol="0" fromWordArt="0" anchor="ctr" anchorCtr="0" forceAA="0" compatLnSpc="1">
+                        <a:prstTxWarp prst="textNoShape">
+                          <a:avLst/>
+                        </a:prstTxWarp>
+                        <a:noAutofit/>
+                      </wps:bodyPr>
+                    </wps:wsp>
+                  </a:graphicData>
+                </a:graphic>
+                <wp14:sizeRelV relativeFrom="margin">
+                  <wp14:pctHeight>0</wp14:pctHeight>
+                </wp14:sizeRelV>
+              </wp:anchor>
+            </w:drawing>
+          </mc:Choice>
+          <mc:Fallback>
+            <w:pict>
+              <v:rect w14:anchorId="397E9D1D" id="Retângulo 27" o:spid="_x0000_s1026" style="position:absolute;margin-left:-.05pt;margin-top:-70.7pt;width:44.05pt;height:842.5pt;z-index:251726848;visibility:visible;mso-wrap-style:square;mso-height-percent:0;mso-wrap-distance-left:9pt;mso-wrap-distance-top:0;mso-wrap-distance-right:9pt;mso-wrap-distance-bottom:0;mso-position-horizontal:absolute;mso-position-horizontal-relative:page;mso-position-vertical:absolute;mso-position-vertical-relative:text;mso-height-percent:0;mso-height-relative:margin;v-text-anchor:middle" o:gfxdata="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" fillcolor="#622e0a" stroked="f" strokeweight="1.5pt">
+                <w10:wrap anchorx="page"/>
+              </v:rect>
+            </w:pict>
+          </mc:Fallback>
+        </mc:AlternateContent>
+      </w:r>
+      <w:r>
+        <w:rPr>
+          <w:i/>
+          <w:iCs/>
+          <w:color w:val="595959" w:themeColor="text1" w:themeTint="A6"/>
+          <w:sz w:val="36"/>
+          <w:szCs w:val="36"/>
+        </w:rPr>
+        <w:t xml:space="preserve">Desenho </w:t>
+      </w:r>
+      <w:r>
+        <w:rPr>
+          <w:i/>
+          <w:iCs/>
+          <w:color w:val="595959" w:themeColor="text1" w:themeTint="A6"/>
+          <w:sz w:val="36"/>
+          <w:szCs w:val="36"/>
+        </w:rPr>
+        <w:t>de Arquitetura</w:t>
+      </w:r>
+      <w:r>
+        <w:tab/>
+      </w:r>
+      <w:r>
+        <w:drawing>
+          <wp:inline distT="0" distB="0" distL="0" distR="0" wp14:anchorId="365CFE7E" wp14:editId="57CA95CE">
+            <wp:extent cx="5400040" cy="2960370"/>
+            <wp:effectExtent l="0" t="0" r="0" b="0"/>
+            <wp:docPr id="55" name="Picture 55"/>
+            <wp:cNvGraphicFramePr>
+              <a:graphicFrameLocks xmlns:a="http://schemas.openxmlformats.org/drawingml/2006/main" noChangeAspect="1"/>
+            </wp:cNvGraphicFramePr>
+            <a:graphic xmlns:a="http://schemas.openxmlformats.org/drawingml/2006/main">
+              <a:graphicData uri="http://schemas.openxmlformats.org/drawingml/2006/picture">
+                <pic:pic xmlns:pic="http://schemas.openxmlformats.org/drawingml/2006/picture">
+                  <pic:nvPicPr>
+                    <pic:cNvPr id="1" name=""/>
+                    <pic:cNvPicPr/>
+                  </pic:nvPicPr>
+                  <pic:blipFill>
+                    <a:blip r:embed="rId25"/>
+                    <a:stretch>
+                      <a:fillRect/>
+                    </a:stretch>
+                  </pic:blipFill>
+                  <pic:spPr>
+                    <a:xfrm>
+                      <a:off x="0" y="0"/>
+                      <a:ext cx="5400040" cy="2960370"/>
+                    </a:xfrm>
+                    <a:prstGeom prst="rect">
+                      <a:avLst/>
+                    </a:prstGeom>
+                  </pic:spPr>
+                </pic:pic>
+              </a:graphicData>
+            </a:graphic>
+          </wp:inline>
+        </w:drawing>
+      </w:r>
+    </w:p>
+    <w:p/>
+    <w:p>
+      <w:pPr>
+        <w:pStyle w:val="Title"/>
+        <w:pBdr>
+          <w:bottom w:val="thickThinLargeGap" w:sz="24" w:space="1" w:color="AEAAAA" w:themeColor="background2" w:themeShade="BF"/>
+        </w:pBdr>
+        <w:rPr>
+          <w:rFonts w:ascii="Garamond" w:hAnsi="Garamond"/>
+          <w:b/>
+          <w:bCs/>
+          <w:color w:val="595959" w:themeColor="text1" w:themeTint="A6"/>
+          <w:sz w:val="72"/>
+          <w:szCs w:val="72"/>
+        </w:rPr>
+      </w:pPr>
+      <w:r>
+        <w:rPr>
+          <w:rFonts w:ascii="Garamond" w:hAnsi="Garamond"/>
+          <w:b/>
+          <w:bCs/>
+          <w:color w:val="595959" w:themeColor="text1" w:themeTint="A6"/>
+          <w:sz w:val="72"/>
+          <w:szCs w:val="72"/>
+        </w:rPr>
+        <w:t xml:space="preserve">Solução </w:t>
+      </w:r>
+    </w:p>
+    <w:p>
+      <w:pPr>
+        <w:pBdr>
+          <w:bottom w:val="thickThinLargeGap" w:sz="24" w:space="1" w:color="AEAAAA" w:themeColor="background2" w:themeShade="BF"/>
+        </w:pBdr>
+        <w:rPr>
+          <w:i/>
+          <w:iCs/>
+          <w:sz w:val="36"/>
+          <w:szCs w:val="36"/>
+        </w:rPr>
+      </w:pPr>
+      <w:r>
+        <w:rPr>
+          <w:i/>
+          <w:iCs/>
+          <w:color w:val="595959" w:themeColor="text1" w:themeTint="A6"/>
+          <w:sz w:val="36"/>
+          <w:szCs w:val="36"/>
+        </w:rPr>
+        <w:t>Desenvolvimento</w:t>
+      </w:r>
+    </w:p>
+    <w:p/>
+    <w:p/>
+    <w:p/>
+    <w:p/>
+    <w:p/>
+    <w:p/>
+    <w:p/>
+    <w:p/>
+    <w:p/>
+    <w:p/>
+    <w:p/>
+    <w:p/>
+    <w:p/>
+    <w:p/>
+    <w:p>
+      <w:pPr>
+        <w:pStyle w:val="Title"/>
+        <w:pBdr>
+          <w:bottom w:val="thickThinLargeGap" w:sz="24" w:space="1" w:color="AEAAAA" w:themeColor="background2" w:themeShade="BF"/>
+        </w:pBdr>
+        <w:rPr>
+          <w:rFonts w:ascii="Garamond" w:hAnsi="Garamond"/>
+          <w:b/>
+          <w:bCs/>
+          <w:color w:val="595959" w:themeColor="text1" w:themeTint="A6"/>
+          <w:sz w:val="72"/>
+          <w:szCs w:val="72"/>
+        </w:rPr>
+      </w:pPr>
+      <w:r>
+        <w:rPr>
+          <w:noProof/>
+        </w:rPr>
+        <w:lastRenderedPageBreak/>
+        <mc:AlternateContent>
+          <mc:Choice Requires="wps">
+            <w:drawing>
+              <wp:anchor distT="0" distB="0" distL="114300" distR="114300" simplePos="0" relativeHeight="251714560" behindDoc="0" locked="0" layoutInCell="1" allowOverlap="1" wp14:anchorId="63705778" wp14:editId="19B77C4C">
+                <wp:simplePos x="0" y="0"/>
+                <wp:positionH relativeFrom="page">
+                  <wp:align>left</wp:align>
+                </wp:positionH>
+                <wp:positionV relativeFrom="paragraph">
+                  <wp:posOffset>-895985</wp:posOffset>
+                </wp:positionV>
+                <wp:extent cx="559558" cy="10699845"/>
+                <wp:effectExtent l="0" t="0" r="0" b="6350"/>
+                <wp:wrapNone/>
+                <wp:docPr id="34" name="Retângulo 27"/>
+                <wp:cNvGraphicFramePr/>
+                <a:graphic xmlns:a="http://schemas.openxmlformats.org/drawingml/2006/main">
+                  <a:graphicData uri="http://schemas.microsoft.com/office/word/2010/wordprocessingShape">
+                    <wps:wsp>
+                      <wps:cNvSpPr/>
+                      <wps:spPr>
+                        <a:xfrm>
+                          <a:off x="0" y="0"/>
+                          <a:ext cx="559558" cy="10699845"/>
+                        </a:xfrm>
+                        <a:prstGeom prst="rect">
+                          <a:avLst/>
+                        </a:prstGeom>
+                        <a:solidFill>
+                          <a:srgbClr val="622E0A"/>
+                        </a:solidFill>
+                        <a:ln>
+                          <a:noFill/>
+                        </a:ln>
+                      </wps:spPr>
+                      <wps:style>
+                        <a:lnRef idx="3">
+                          <a:schemeClr val="lt1"/>
+                        </a:lnRef>
+                        <a:fillRef idx="1">
+                          <a:schemeClr val="accent2"/>
+                        </a:fillRef>
+                        <a:effectRef idx="1">
+                          <a:schemeClr val="accent2"/>
+                        </a:effectRef>
+                        <a:fontRef idx="minor">
+                          <a:schemeClr val="lt1"/>
+                        </a:fontRef>
+                      </wps:style>
+                      <wps:bodyPr rot="0" spcFirstLastPara="0" vertOverflow="overflow" horzOverflow="overflow" vert="horz" wrap="square" lIns="91440" tIns="45720" rIns="91440" bIns="45720" numCol="1" spcCol="0" rtlCol="0" fromWordArt="0" anchor="ctr" anchorCtr="0" forceAA="0" compatLnSpc="1">
+                        <a:prstTxWarp prst="textNoShape">
+                          <a:avLst/>
+                        </a:prstTxWarp>
+                        <a:noAutofit/>
+                      </wps:bodyPr>
+                    </wps:wsp>
+                  </a:graphicData>
+                </a:graphic>
+                <wp14:sizeRelV relativeFrom="margin">
+                  <wp14:pctHeight>0</wp14:pctHeight>
+                </wp14:sizeRelV>
+              </wp:anchor>
+            </w:drawing>
+          </mc:Choice>
+          <mc:Fallback>
+            <w:pict>
+              <v:rect w14:anchorId="20DBCC69" id="Retângulo 27" o:spid="_x0000_s1026" style="position:absolute;margin-left:0;margin-top:-70.55pt;width:44.05pt;height:842.5pt;z-index:251714560;visibility:visible;mso-wrap-style:square;mso-height-percent:0;mso-wrap-distance-left:9pt;mso-wrap-distance-top:0;mso-wrap-distance-right:9pt;mso-wrap-distance-bottom:0;mso-position-horizontal:left;mso-position-horizontal-relative:page;mso-position-vertical:absolute;mso-position-vertical-relative:text;mso-height-percent:0;mso-height-relative:margin;v-text-anchor:middle" o:gfxdata="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" fillcolor="#622e0a" stroked="f" strokeweight="1.5pt">
+                <w10:wrap anchorx="page"/>
+              </v:rect>
+            </w:pict>
+          </mc:Fallback>
+        </mc:AlternateContent>
+      </w:r>
+      <w:r>
+        <w:rPr>
+          <w:rFonts w:ascii="Garamond" w:hAnsi="Garamond"/>
+          <w:b/>
+          <w:bCs/>
+          <w:color w:val="595959" w:themeColor="text1" w:themeTint="A6"/>
+          <w:sz w:val="72"/>
+          <w:szCs w:val="72"/>
+        </w:rPr>
+        <w:t xml:space="preserve">Solução </w:t>
+      </w:r>
+    </w:p>
+    <w:p>
+      <w:pPr>
+        <w:pBdr>
+          <w:bottom w:val="thickThinLargeGap" w:sz="24" w:space="1" w:color="AEAAAA" w:themeColor="background2" w:themeShade="BF"/>
+        </w:pBdr>
+        <w:rPr>
+          <w:i/>
+          <w:iCs/>
+          <w:sz w:val="36"/>
+          <w:szCs w:val="36"/>
+        </w:rPr>
+      </w:pPr>
+      <w:r>
+        <w:rPr>
+          <w:i/>
+          <w:iCs/>
+          <w:color w:val="595959" w:themeColor="text1" w:themeTint="A6"/>
+          <w:sz w:val="36"/>
+          <w:szCs w:val="36"/>
+        </w:rPr>
+        <w:t>Resultado</w:t>
+      </w:r>
+    </w:p>
+    <w:p/>
+    <w:p/>
+    <w:p/>
+    <w:p/>
+    <w:p/>
+    <w:p/>
+    <w:p/>
+    <w:p/>
+    <w:p/>
+    <w:p/>
+    <w:p/>
+    <w:p/>
+    <w:p/>
+    <w:p/>
+    <w:p/>
+    <w:p/>
+    <w:p/>
+    <w:p/>
+    <w:p/>
+    <w:p/>
+    <w:p/>
+    <w:p/>
+    <w:p/>
+    <w:p/>
+    <w:p/>
+    <w:p/>
+    <w:p/>
+    <w:p/>
+    <w:p>
+      <w:r>
+        <w:rPr>
+          <w:noProof/>
+        </w:rPr>
+        <w:lastRenderedPageBreak/>
+        <mc:AlternateContent>
+          <mc:Choice Requires="wps">
+            <w:drawing>
+              <wp:anchor distT="0" distB="0" distL="114300" distR="114300" simplePos="0" relativeHeight="251712512" behindDoc="0" locked="0" layoutInCell="1" allowOverlap="1" wp14:anchorId="5E216747" wp14:editId="4261F748">
+                <wp:simplePos x="0" y="0"/>
+                <wp:positionH relativeFrom="page">
+                  <wp:posOffset>7814</wp:posOffset>
+                </wp:positionH>
+                <wp:positionV relativeFrom="paragraph">
+                  <wp:posOffset>-899768</wp:posOffset>
+                </wp:positionV>
+                <wp:extent cx="559558" cy="10699845"/>
+                <wp:effectExtent l="0" t="0" r="0" b="6350"/>
+                <wp:wrapNone/>
+                <wp:docPr id="33" name="Retângulo 27"/>
+                <wp:cNvGraphicFramePr/>
+                <a:graphic xmlns:a="http://schemas.openxmlformats.org/drawingml/2006/main">
+                  <a:graphicData uri="http://schemas.microsoft.com/office/word/2010/wordprocessingShape">
+                    <wps:wsp>
+                      <wps:cNvSpPr/>
+                      <wps:spPr>
+                        <a:xfrm>
+                          <a:off x="0" y="0"/>
+                          <a:ext cx="559558" cy="10699845"/>
+                        </a:xfrm>
+                        <a:prstGeom prst="rect">
+                          <a:avLst/>
+                        </a:prstGeom>
+                        <a:solidFill>
+                          <a:srgbClr val="622E0A"/>
+                        </a:solidFill>
+                        <a:ln>
+                          <a:noFill/>
+                        </a:ln>
+                      </wps:spPr>
+                      <wps:style>
+                        <a:lnRef idx="3">
+                          <a:schemeClr val="lt1"/>
+                        </a:lnRef>
+                        <a:fillRef idx="1">
+                          <a:schemeClr val="accent2"/>
+                        </a:fillRef>
+                        <a:effectRef idx="1">
+                          <a:schemeClr val="accent2"/>
+                        </a:effectRef>
+                        <a:fontRef idx="minor">
+                          <a:schemeClr val="lt1"/>
+                        </a:fontRef>
+                      </wps:style>
+                      <wps:bodyPr rot="0" spcFirstLastPara="0" vertOverflow="overflow" horzOverflow="overflow" vert="horz" wrap="square" lIns="91440" tIns="45720" rIns="91440" bIns="45720" numCol="1" spcCol="0" rtlCol="0" fromWordArt="0" anchor="ctr" anchorCtr="0" forceAA="0" compatLnSpc="1">
+                        <a:prstTxWarp prst="textNoShape">
+                          <a:avLst/>
+                        </a:prstTxWarp>
+                        <a:noAutofit/>
+                      </wps:bodyPr>
+                    </wps:wsp>
+                  </a:graphicData>
+                </a:graphic>
+                <wp14:sizeRelV relativeFrom="margin">
+                  <wp14:pctHeight>0</wp14:pctHeight>
+                </wp14:sizeRelV>
+              </wp:anchor>
+            </w:drawing>
+          </mc:Choice>
+          <mc:Fallback>
+            <w:pict>
+              <v:rect w14:anchorId="12F95EDA" id="Retângulo 27" o:spid="_x0000_s1026" style="position:absolute;margin-left:.6pt;margin-top:-70.85pt;width:44.05pt;height:842.5pt;z-index:251712512;visibility:visible;mso-wrap-style:square;mso-height-percent:0;mso-wrap-distance-left:9pt;mso-wrap-distance-top:0;mso-wrap-distance-right:9pt;mso-wrap-distance-bottom:0;mso-position-horizontal:absolute;mso-position-horizontal-relative:page;mso-position-vertical:absolute;mso-position-vertical-relative:text;mso-height-percent:0;mso-height-relative:margin;v-text-anchor:middle" o:gfxdata="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" fillcolor="#622e0a" stroked="f" strokeweight="1.5pt">
+                <w10:wrap anchorx="page"/>
+              </v:rect>
+            </w:pict>
+          </mc:Fallback>
+        </mc:AlternateContent>
+      </w:r>
+      <w:r>
+        <w:rPr>
+          <w:noProof/>
+        </w:rPr>
         <mc:AlternateContent>
           <mc:Choice Requires="wps">
             <w:drawing>
@@ -2418,7 +4645,7 @@
           </mc:Choice>
           <mc:Fallback>
             <w:pict>
-              <v:shape w14:anchorId="3504446B" id="_x0000_s1037" type="#_x0000_t202" style="position:absolute;margin-left:234.15pt;margin-top:130.9pt;width:246.85pt;height:554.45pt;z-index:251704320;visibility:visible;mso-wrap-style:square;mso-width-percent:0;mso-height-percent:0;mso-wrap-distance-left:9pt;mso-wrap-distance-top:3.6pt;mso-wrap-distance-right:9pt;mso-wrap-distance-bottom:3.6pt;mso-position-horizontal:absolute;mso-position-horizontal-relative:text;mso-position-vertical:absolute;mso-position-vertical-relative:text;mso-width-percent:0;mso-height-percent:0;mso-width-relative:margin;mso-height-relative:margin;v-text-anchor:top" o:gfxdata="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" stroked="f">
+              <v:shape w14:anchorId="3504446B" id="_x0000_s1035" type="#_x0000_t202" style="position:absolute;margin-left:234.15pt;margin-top:130.9pt;width:246.85pt;height:554.45pt;z-index:251704320;visibility:visible;mso-wrap-style:square;mso-width-percent:0;mso-height-percent:0;mso-wrap-distance-left:9pt;mso-wrap-distance-top:3.6pt;mso-wrap-distance-right:9pt;mso-wrap-distance-bottom:3.6pt;mso-position-horizontal:absolute;mso-position-horizontal-relative:text;mso-position-vertical:absolute;mso-position-vertical-relative:text;mso-width-percent:0;mso-height-percent:0;mso-width-relative:margin;mso-height-relative:margin;v-text-anchor:top" o:gfxdata="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" stroked="f">
                 <v:textbox>
                   <w:txbxContent>
                     <w:sdt>
@@ -2552,7 +4779,7 @@
           </mc:Choice>
           <mc:Fallback>
             <w:pict>
-              <v:shape w14:anchorId="405AFA51" id="_x0000_s1038" type="#_x0000_t202" style="position:absolute;margin-left:-13.1pt;margin-top:131.1pt;width:246.85pt;height:554.45pt;z-index:251703296;visibility:visible;mso-wrap-style:square;mso-width-percent:0;mso-height-percent:0;mso-wrap-distance-left:9pt;mso-wrap-distance-top:3.6pt;mso-wrap-distance-right:9pt;mso-wrap-distance-bottom:3.6pt;mso-position-horizontal:absolute;mso-position-horizontal-relative:text;mso-position-vertical:absolute;mso-position-vertical-relative:text;mso-width-percent:0;mso-height-percent:0;mso-width-relative:margin;mso-height-relative:margin;v-text-anchor:top" o:gfxdata="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" stroked="f">
+              <v:shape w14:anchorId="405AFA51" id="_x0000_s1036" type="#_x0000_t202" style="position:absolute;margin-left:-13.1pt;margin-top:131.1pt;width:246.85pt;height:554.45pt;z-index:251703296;visibility:visible;mso-wrap-style:square;mso-width-percent:0;mso-height-percent:0;mso-wrap-distance-left:9pt;mso-wrap-distance-top:3.6pt;mso-wrap-distance-right:9pt;mso-wrap-distance-bottom:3.6pt;mso-position-horizontal:absolute;mso-position-horizontal-relative:text;mso-position-vertical:absolute;mso-position-vertical-relative:text;mso-width-percent:0;mso-height-percent:0;mso-width-relative:margin;mso-height-relative:margin;v-text-anchor:top" o:gfxdata="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" stroked="f">
                 <v:textbox>
                   <w:txbxContent>
                     <w:sdt>
@@ -2643,7 +4870,7 @@
                         <w:txbxContent>
                           <w:p>
                             <w:pPr>
-                              <w:pStyle w:val="Ttulo"/>
+                              <w:pStyle w:val="Title"/>
                               <w:pBdr>
                                 <w:bottom w:val="thickThinLargeGap" w:sz="24" w:space="1" w:color="AEAAAA" w:themeColor="background2" w:themeShade="BF"/>
                               </w:pBdr>
@@ -2710,12 +4937,12 @@
           </mc:Choice>
           <mc:Fallback>
             <w:pict>
-              <v:shape w14:anchorId="5F4945ED" id="_x0000_s1039" type="#_x0000_t202" style="position:absolute;margin-left:-13.1pt;margin-top:49.75pt;width:493.7pt;height:110.6pt;z-index:251702272;visibility:visible;mso-wrap-style:square;mso-width-percent:0;mso-height-percent:200;mso-wrap-distance-left:9pt;mso-wrap-distance-top:3.6pt;mso-wrap-distance-right:9pt;mso-wrap-distance-bottom:3.6pt;mso-position-horizontal:absolute;mso-position-horizontal-relative:text;mso-position-vertical:absolute;mso-position-vertical-relative:text;mso-width-percent:0;mso-height-percent:200;mso-width-relative:margin;mso-height-relative:margin;v-text-anchor:top" o:gfxdata="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" stroked="f">
+              <v:shape w14:anchorId="5F4945ED" id="_x0000_s1037" type="#_x0000_t202" style="position:absolute;margin-left:-13.1pt;margin-top:49.75pt;width:493.7pt;height:110.6pt;z-index:251702272;visibility:visible;mso-wrap-style:square;mso-width-percent:0;mso-height-percent:200;mso-wrap-distance-left:9pt;mso-wrap-distance-top:3.6pt;mso-wrap-distance-right:9pt;mso-wrap-distance-bottom:3.6pt;mso-position-horizontal:absolute;mso-position-horizontal-relative:text;mso-position-vertical:absolute;mso-position-vertical-relative:text;mso-width-percent:0;mso-height-percent:200;mso-width-relative:margin;mso-height-relative:margin;v-text-anchor:top" o:gfxdata="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" stroked="f">
                 <v:textbox style="mso-fit-shape-to-text:t">
                   <w:txbxContent>
                     <w:p>
                       <w:pPr>
-                        <w:pStyle w:val="Ttulo"/>
+                        <w:pStyle w:val="Title"/>
                         <w:pBdr>
                           <w:bottom w:val="thickThinLargeGap" w:sz="24" w:space="1" w:color="AEAAAA" w:themeColor="background2" w:themeShade="BF"/>
                         </w:pBdr>
@@ -2945,7 +5172,7 @@
           </mc:Choice>
           <mc:Fallback>
             <w:pict>
-              <v:rect w14:anchorId="1F2DF357" id="Retângulo 39" o:spid="_x0000_s1040" style="position:absolute;margin-left:-13.05pt;margin-top:-24.35pt;width:456.9pt;height:21.45pt;z-index:251699200;visibility:visible;mso-wrap-style:square;mso-width-percent:0;mso-height-percent:0;mso-wrap-distance-left:9pt;mso-wrap-distance-top:0;mso-wrap-distance-right:9pt;mso-wrap-distance-bottom:0;mso-position-horizontal:absolute;mso-position-horizontal-relative:text;mso-position-vertical:absolute;mso-position-vertical-relative:text;mso-width-percent:0;mso-height-percent:0;mso-width-relative:margin;mso-height-relative:margin;v-text-anchor:middle" o:gfxdata="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" fillcolor="#f7caac [1301]" stroked="f" strokeweight="1.5pt">
+              <v:rect w14:anchorId="1F2DF357" id="Retângulo 39" o:spid="_x0000_s1038" style="position:absolute;margin-left:-13.05pt;margin-top:-24.35pt;width:456.9pt;height:21.45pt;z-index:251699200;visibility:visible;mso-wrap-style:square;mso-width-percent:0;mso-height-percent:0;mso-wrap-distance-left:9pt;mso-wrap-distance-top:0;mso-wrap-distance-right:9pt;mso-wrap-distance-bottom:0;mso-position-horizontal:absolute;mso-position-horizontal-relative:text;mso-position-vertical:absolute;mso-position-vertical-relative:text;mso-width-percent:0;mso-height-percent:0;mso-width-relative:margin;mso-height-relative:margin;v-text-anchor:middle" o:gfxdata="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" fillcolor="#f7caac [1301]" stroked="f" strokeweight="1.5pt">
                 <v:textbox>
                   <w:txbxContent>
                     <w:p>
@@ -2967,7 +5194,7 @@
         <mc:AlternateContent>
           <mc:Choice Requires="wps">
             <w:drawing>
-              <wp:anchor distT="0" distB="0" distL="114300" distR="114300" simplePos="0" relativeHeight="251701248" behindDoc="0" locked="0" layoutInCell="1" allowOverlap="1" wp14:anchorId="7E4239A3" wp14:editId="4DAA1860">
+              <wp:anchor distT="0" distB="0" distL="114300" distR="114300" simplePos="0" relativeHeight="251701248" behindDoc="0" locked="0" layoutInCell="1" allowOverlap="1" wp14:anchorId="7E4239A3" wp14:editId="2D452572">
                 <wp:simplePos x="0" y="0"/>
                 <wp:positionH relativeFrom="column">
                   <wp:posOffset>5143178</wp:posOffset>
@@ -3055,7 +5282,7 @@
           </mc:Choice>
           <mc:Fallback>
             <w:pict>
-              <v:oval w14:anchorId="7E4239A3" id="Elipse 40" o:spid="_x0000_s1041" style="position:absolute;margin-left:404.95pt;margin-top:-54.3pt;width:83.8pt;height:83.8pt;z-index:251701248;visibility:visible;mso-wrap-style:square;mso-wrap-distance-left:9pt;mso-wrap-distance-top:0;mso-wrap-distance-right:9pt;mso-wrap-distance-bottom:0;mso-position-horizontal:absolute;mso-position-horizontal-relative:text;mso-position-vertical:absolute;mso-position-vertical-relative:text;v-text-anchor:middle" o:gfxdata="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" fillcolor="#063e35" stroked="f" strokeweight="1.5pt">
+              <v:oval w14:anchorId="7E4239A3" id="Elipse 40" o:spid="_x0000_s1039" style="position:absolute;margin-left:404.95pt;margin-top:-54.3pt;width:83.8pt;height:83.8pt;z-index:251701248;visibility:visible;mso-wrap-style:square;mso-wrap-distance-left:9pt;mso-wrap-distance-top:0;mso-wrap-distance-right:9pt;mso-wrap-distance-bottom:0;mso-position-horizontal:absolute;mso-position-horizontal-relative:text;mso-position-vertical:absolute;mso-position-vertical-relative:text;v-text-anchor:middle" o:gfxdata="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" fillcolor="#063e35" stroked="f" strokeweight="1.5pt">
                 <v:stroke joinstyle="miter"/>
                 <v:textbox>
                   <w:txbxContent>
@@ -3090,130 +5317,7 @@
           </mc:Fallback>
         </mc:AlternateContent>
       </w:r>
-      <w:r>
-        <w:rPr>
-          <w:noProof/>
-        </w:rPr>
-        <mc:AlternateContent>
-          <mc:Choice Requires="wps">
-            <w:drawing>
-              <wp:anchor distT="0" distB="0" distL="114300" distR="114300" simplePos="0" relativeHeight="251700224" behindDoc="0" locked="0" layoutInCell="1" allowOverlap="1" wp14:anchorId="117605F3" wp14:editId="77CF0467">
-                <wp:simplePos x="0" y="0"/>
-                <wp:positionH relativeFrom="column">
-                  <wp:posOffset>-1135039</wp:posOffset>
-                </wp:positionH>
-                <wp:positionV relativeFrom="paragraph">
-                  <wp:posOffset>-926465</wp:posOffset>
-                </wp:positionV>
-                <wp:extent cx="559558" cy="10699845"/>
-                <wp:effectExtent l="0" t="0" r="0" b="6350"/>
-                <wp:wrapNone/>
-                <wp:docPr id="41" name="Retângulo 41"/>
-                <wp:cNvGraphicFramePr/>
-                <a:graphic xmlns:a="http://schemas.openxmlformats.org/drawingml/2006/main">
-                  <a:graphicData uri="http://schemas.microsoft.com/office/word/2010/wordprocessingShape">
-                    <wps:wsp>
-                      <wps:cNvSpPr/>
-                      <wps:spPr>
-                        <a:xfrm>
-                          <a:off x="0" y="0"/>
-                          <a:ext cx="559558" cy="10699845"/>
-                        </a:xfrm>
-                        <a:prstGeom prst="rect">
-                          <a:avLst/>
-                        </a:prstGeom>
-                        <a:solidFill>
-                          <a:srgbClr val="622E0A"/>
-                        </a:solidFill>
-                        <a:ln>
-                          <a:noFill/>
-                        </a:ln>
-                      </wps:spPr>
-                      <wps:style>
-                        <a:lnRef idx="3">
-                          <a:schemeClr val="lt1"/>
-                        </a:lnRef>
-                        <a:fillRef idx="1">
-                          <a:schemeClr val="accent2"/>
-                        </a:fillRef>
-                        <a:effectRef idx="1">
-                          <a:schemeClr val="accent2"/>
-                        </a:effectRef>
-                        <a:fontRef idx="minor">
-                          <a:schemeClr val="lt1"/>
-                        </a:fontRef>
-                      </wps:style>
-                      <wps:bodyPr rot="0" spcFirstLastPara="0" vertOverflow="overflow" horzOverflow="overflow" vert="horz" wrap="square" lIns="91440" tIns="45720" rIns="91440" bIns="45720" numCol="1" spcCol="0" rtlCol="0" fromWordArt="0" anchor="ctr" anchorCtr="0" forceAA="0" compatLnSpc="1">
-                        <a:prstTxWarp prst="textNoShape">
-                          <a:avLst/>
-                        </a:prstTxWarp>
-                        <a:noAutofit/>
-                      </wps:bodyPr>
-                    </wps:wsp>
-                  </a:graphicData>
-                </a:graphic>
-                <wp14:sizeRelV relativeFrom="margin">
-                  <wp14:pctHeight>0</wp14:pctHeight>
-                </wp14:sizeRelV>
-              </wp:anchor>
-            </w:drawing>
-          </mc:Choice>
-          <mc:Fallback>
-            <w:pict>
-              <v:rect w14:anchorId="022A69CA" id="Retângulo 41" o:spid="_x0000_s1026" style="position:absolute;margin-left:-89.35pt;margin-top:-72.95pt;width:44.05pt;height:842.5pt;z-index:251700224;visibility:visible;mso-wrap-style:square;mso-height-percent:0;mso-wrap-distance-left:9pt;mso-wrap-distance-top:0;mso-wrap-distance-right:9pt;mso-wrap-distance-bottom:0;mso-position-horizontal:absolute;mso-position-horizontal-relative:text;mso-position-vertical:absolute;mso-position-vertical-relative:text;mso-height-percent:0;mso-height-relative:margin;v-text-anchor:middle" o:gfxdata="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" fillcolor="#622e0a" stroked="f" strokeweight="1.5pt"/>
-            </w:pict>
-          </mc:Fallback>
-        </mc:AlternateContent>
-      </w:r>
     </w:p>
-    <w:p/>
-    <w:p/>
-    <w:p/>
-    <w:p/>
-    <w:p/>
-    <w:p/>
-    <w:p/>
-    <w:p/>
-    <w:p/>
-    <w:p/>
-    <w:p/>
-    <w:p/>
-    <w:p/>
-    <w:p/>
-    <w:p/>
-    <w:p/>
-    <w:p/>
-    <w:p/>
-    <w:p/>
-    <w:p/>
-    <w:p/>
-    <w:p/>
-    <w:p/>
-    <w:p/>
-    <w:p/>
-    <w:p/>
-    <w:p/>
-    <w:p/>
-    <w:p/>
-    <w:p/>
-    <w:p/>
-    <w:p/>
-    <w:p/>
-    <w:p/>
-    <w:p/>
-    <w:p/>
-    <w:p/>
-    <w:p/>
-    <w:p/>
-    <w:p/>
-    <w:p/>
-    <w:p/>
-    <w:p/>
-    <w:p/>
-    <w:p/>
-    <w:p/>
-    <w:p/>
-    <w:p/>
     <w:p/>
     <w:p/>
     <w:p/>
@@ -3689,11 +5793,11 @@
     <w:name w:val="Normal"/>
     <w:qFormat/>
   </w:style>
-  <w:style w:type="paragraph" w:styleId="Ttulo1">
+  <w:style w:type="paragraph" w:styleId="Heading1">
     <w:name w:val="heading 1"/>
     <w:basedOn w:val="Normal"/>
     <w:next w:val="Normal"/>
-    <w:link w:val="Ttulo1Char"/>
+    <w:link w:val="Heading1Char"/>
     <w:uiPriority w:val="9"/>
     <w:qFormat/>
     <w:rsid w:val="00097EA2"/>
@@ -3710,13 +5814,13 @@
       <w:szCs w:val="32"/>
     </w:rPr>
   </w:style>
-  <w:style w:type="character" w:default="1" w:styleId="Fontepargpadro">
+  <w:style w:type="character" w:default="1" w:styleId="DefaultParagraphFont">
     <w:name w:val="Default Paragraph Font"/>
     <w:uiPriority w:val="1"/>
     <w:semiHidden/>
     <w:unhideWhenUsed/>
   </w:style>
-  <w:style w:type="table" w:default="1" w:styleId="Tabelanormal">
+  <w:style w:type="table" w:default="1" w:styleId="TableNormal">
     <w:name w:val="Normal Table"/>
     <w:uiPriority w:val="99"/>
     <w:semiHidden/>
@@ -3731,16 +5835,16 @@
       </w:tblCellMar>
     </w:tblPr>
   </w:style>
-  <w:style w:type="numbering" w:default="1" w:styleId="Semlista">
+  <w:style w:type="numbering" w:default="1" w:styleId="NoList">
     <w:name w:val="No List"/>
     <w:uiPriority w:val="99"/>
     <w:semiHidden/>
     <w:unhideWhenUsed/>
   </w:style>
-  <w:style w:type="paragraph" w:styleId="Cabealho">
+  <w:style w:type="paragraph" w:styleId="Header">
     <w:name w:val="header"/>
     <w:basedOn w:val="Normal"/>
-    <w:link w:val="CabealhoChar"/>
+    <w:link w:val="HeaderChar"/>
     <w:uiPriority w:val="99"/>
     <w:unhideWhenUsed/>
     <w:rsid w:val="00426C5A"/>
@@ -3752,17 +5856,17 @@
       <w:spacing w:after="0" w:line="240" w:lineRule="auto"/>
     </w:pPr>
   </w:style>
-  <w:style w:type="character" w:customStyle="1" w:styleId="CabealhoChar">
-    <w:name w:val="Cabeçalho Char"/>
-    <w:basedOn w:val="Fontepargpadro"/>
-    <w:link w:val="Cabealho"/>
+  <w:style w:type="character" w:customStyle="1" w:styleId="HeaderChar">
+    <w:name w:val="Header Char"/>
+    <w:basedOn w:val="DefaultParagraphFont"/>
+    <w:link w:val="Header"/>
     <w:uiPriority w:val="99"/>
     <w:rsid w:val="00426C5A"/>
   </w:style>
-  <w:style w:type="paragraph" w:styleId="Rodap">
+  <w:style w:type="paragraph" w:styleId="Footer">
     <w:name w:val="footer"/>
     <w:basedOn w:val="Normal"/>
-    <w:link w:val="RodapChar"/>
+    <w:link w:val="FooterChar"/>
     <w:uiPriority w:val="99"/>
     <w:unhideWhenUsed/>
     <w:rsid w:val="00426C5A"/>
@@ -3774,17 +5878,17 @@
       <w:spacing w:after="0" w:line="240" w:lineRule="auto"/>
     </w:pPr>
   </w:style>
-  <w:style w:type="character" w:customStyle="1" w:styleId="RodapChar">
-    <w:name w:val="Rodapé Char"/>
-    <w:basedOn w:val="Fontepargpadro"/>
-    <w:link w:val="Rodap"/>
+  <w:style w:type="character" w:customStyle="1" w:styleId="FooterChar">
+    <w:name w:val="Footer Char"/>
+    <w:basedOn w:val="DefaultParagraphFont"/>
+    <w:link w:val="Footer"/>
     <w:uiPriority w:val="99"/>
     <w:rsid w:val="00426C5A"/>
   </w:style>
-  <w:style w:type="character" w:customStyle="1" w:styleId="Ttulo1Char">
-    <w:name w:val="Título 1 Char"/>
-    <w:basedOn w:val="Fontepargpadro"/>
-    <w:link w:val="Ttulo1"/>
+  <w:style w:type="character" w:customStyle="1" w:styleId="Heading1Char">
+    <w:name w:val="Heading 1 Char"/>
+    <w:basedOn w:val="DefaultParagraphFont"/>
+    <w:link w:val="Heading1"/>
     <w:uiPriority w:val="9"/>
     <w:rsid w:val="00097EA2"/>
     <w:rPr>
@@ -3794,9 +5898,9 @@
       <w:szCs w:val="32"/>
     </w:rPr>
   </w:style>
-  <w:style w:type="paragraph" w:styleId="CabealhodoSumrio">
+  <w:style w:type="paragraph" w:styleId="TOCHeading">
     <w:name w:val="TOC Heading"/>
-    <w:basedOn w:val="Ttulo1"/>
+    <w:basedOn w:val="Heading1"/>
     <w:next w:val="Normal"/>
     <w:uiPriority w:val="39"/>
     <w:unhideWhenUsed/>
@@ -3809,11 +5913,11 @@
       <w:lang w:eastAsia="pt-BR"/>
     </w:rPr>
   </w:style>
-  <w:style w:type="paragraph" w:styleId="Ttulo">
+  <w:style w:type="paragraph" w:styleId="Title">
     <w:name w:val="Title"/>
     <w:basedOn w:val="Normal"/>
     <w:next w:val="Normal"/>
-    <w:link w:val="TtuloChar"/>
+    <w:link w:val="TitleChar"/>
     <w:uiPriority w:val="10"/>
     <w:qFormat/>
     <w:rsid w:val="007200F7"/>
@@ -3829,10 +5933,10 @@
       <w:szCs w:val="56"/>
     </w:rPr>
   </w:style>
-  <w:style w:type="character" w:customStyle="1" w:styleId="TtuloChar">
-    <w:name w:val="Título Char"/>
-    <w:basedOn w:val="Fontepargpadro"/>
-    <w:link w:val="Ttulo"/>
+  <w:style w:type="character" w:customStyle="1" w:styleId="TitleChar">
+    <w:name w:val="Title Char"/>
+    <w:basedOn w:val="DefaultParagraphFont"/>
+    <w:link w:val="Title"/>
     <w:uiPriority w:val="10"/>
     <w:rsid w:val="007200F7"/>
     <w:rPr>

</xml_diff>